<commit_message>
updated mongo fresco docs
</commit_message>
<xml_diff>
--- a/5.mongodb/mongo db perpetues-fresco play.docx
+++ b/5.mongodb/mongo db perpetues-fresco play.docx
@@ -1,6 +1,6 @@
 
 <file path=word/document.xml><?xml version="1.0" encoding="utf-8"?>
-<w:document xmlns:wpc="http://schemas.microsoft.com/office/word/2010/wordprocessingCanvas" xmlns:cx="http://schemas.microsoft.com/office/drawing/2014/chartex" xmlns:cx1="http://schemas.microsoft.com/office/drawing/2015/9/8/chartex" xmlns:cx2="http://schemas.microsoft.com/office/drawing/2015/10/21/chartex" xmlns:cx3="http://schemas.microsoft.com/office/drawing/2016/5/9/chartex" xmlns:cx4="http://schemas.microsoft.com/office/drawing/2016/5/10/chartex" xmlns:cx5="http://schemas.microsoft.com/office/drawing/2016/5/11/chartex" xmlns:cx6="http://schemas.microsoft.com/office/drawing/2016/5/12/chartex" xmlns:cx7="http://schemas.microsoft.com/office/drawing/2016/5/13/chartex" xmlns:cx8="http://schemas.microsoft.com/office/drawing/2016/5/14/chartex" xmlns:mc="http://schemas.openxmlformats.org/markup-compatibility/2006" xmlns:aink="http://schemas.microsoft.com/office/drawing/2016/ink" xmlns:am3d="http://schemas.microsoft.com/office/drawing/2017/model3d" xmlns:o="urn:schemas-microsoft-com:office:office" xmlns:oel="http://schemas.microsoft.com/office/2019/extlst" xmlns:r="http://schemas.openxmlformats.org/officeDocument/2006/relationships" xmlns:m="http://schemas.openxmlformats.org/officeDocument/2006/math" xmlns:v="urn:schemas-microsoft-com:vml" xmlns:wp14="http://schemas.microsoft.com/office/word/2010/wordprocessingDrawing" xmlns:wp="http://schemas.openxmlformats.org/drawingml/2006/wordprocessingDrawing" xmlns:w10="urn:schemas-microsoft-com:office:word" xmlns:w="http://schemas.openxmlformats.org/wordprocessingml/2006/main" xmlns:w14="http://schemas.microsoft.com/office/word/2010/wordml" xmlns:w15="http://schemas.microsoft.com/office/word/2012/wordml" xmlns:w16cex="http://schemas.microsoft.com/office/word/2018/wordml/cex" xmlns:w16cid="http://schemas.microsoft.com/office/word/2016/wordml/cid" xmlns:w16="http://schemas.microsoft.com/office/word/2018/wordml" xmlns:w16sdtdh="http://schemas.microsoft.com/office/word/2020/wordml/sdtdatahash" xmlns:w16se="http://schemas.microsoft.com/office/word/2015/wordml/symex" xmlns:wpg="http://schemas.microsoft.com/office/word/2010/wordprocessingGroup" xmlns:wpi="http://schemas.microsoft.com/office/word/2010/wordprocessingInk" xmlns:wne="http://schemas.microsoft.com/office/word/2006/wordml" xmlns:wps="http://schemas.microsoft.com/office/word/2010/wordprocessingShape" mc:Ignorable="w14 w15 w16se w16cid w16 w16cex w16sdtdh wp14">
+<w:document xmlns:wpc="http://schemas.microsoft.com/office/word/2010/wordprocessingCanvas" xmlns:mc="http://schemas.openxmlformats.org/markup-compatibility/2006" xmlns:o="urn:schemas-microsoft-com:office:office" xmlns:r="http://schemas.openxmlformats.org/officeDocument/2006/relationships" xmlns:m="http://schemas.openxmlformats.org/officeDocument/2006/math" xmlns:v="urn:schemas-microsoft-com:vml" xmlns:wp14="http://schemas.microsoft.com/office/word/2010/wordprocessingDrawing" xmlns:wp="http://schemas.openxmlformats.org/drawingml/2006/wordprocessingDrawing" xmlns:w10="urn:schemas-microsoft-com:office:word" xmlns:w="http://schemas.openxmlformats.org/wordprocessingml/2006/main" xmlns:w14="http://schemas.microsoft.com/office/word/2010/wordml" xmlns:w15="http://schemas.microsoft.com/office/word/2012/wordml" xmlns:wpg="http://schemas.microsoft.com/office/word/2010/wordprocessingGroup" xmlns:wpi="http://schemas.microsoft.com/office/word/2010/wordprocessingInk" xmlns:wne="http://schemas.microsoft.com/office/word/2006/wordml" xmlns:wps="http://schemas.microsoft.com/office/word/2010/wordprocessingShape" mc:Ignorable="w14 w15 wp14">
   <w:body>
     <w:p>
       <w:pPr>
@@ -15,7 +15,23 @@
           <w:rFonts w:eastAsia="Times New Roman"/>
           <w:lang w:eastAsia="en-IN"/>
         </w:rPr>
-        <w:t>Mongo db Best practices</w:t>
+        <w:t xml:space="preserve">Mongo </w:t>
+      </w:r>
+      <w:proofErr w:type="spellStart"/>
+      <w:r>
+        <w:rPr>
+          <w:rFonts w:eastAsia="Times New Roman"/>
+          <w:lang w:eastAsia="en-IN"/>
+        </w:rPr>
+        <w:t>db</w:t>
+      </w:r>
+      <w:proofErr w:type="spellEnd"/>
+      <w:r>
+        <w:rPr>
+          <w:rFonts w:eastAsia="Times New Roman"/>
+          <w:lang w:eastAsia="en-IN"/>
+        </w:rPr>
+        <w:t xml:space="preserve"> Best practices</w:t>
       </w:r>
     </w:p>
     <w:p>
@@ -91,14 +107,46 @@
           <w:shd w:val="clear" w:color="auto" w:fill="F2F2F2"/>
           <w:lang w:eastAsia="en-IN"/>
         </w:rPr>
-        <w:t>Every table must have a index</w:t>
-      </w:r>
+        <w:t xml:space="preserve">Every table must have </w:t>
+      </w:r>
+      <w:proofErr w:type="spellStart"/>
       <w:r>
         <w:rPr>
           <w:shd w:val="clear" w:color="auto" w:fill="F2F2F2"/>
           <w:lang w:eastAsia="en-IN"/>
         </w:rPr>
-        <w:t xml:space="preserve"> , if there is no index , all rows will be inspected which is a time consuming process</w:t>
+        <w:t>a</w:t>
+      </w:r>
+      <w:proofErr w:type="spellEnd"/>
+      <w:r>
+        <w:rPr>
+          <w:shd w:val="clear" w:color="auto" w:fill="F2F2F2"/>
+          <w:lang w:eastAsia="en-IN"/>
+        </w:rPr>
+        <w:t xml:space="preserve"> </w:t>
+      </w:r>
+      <w:proofErr w:type="gramStart"/>
+      <w:r>
+        <w:rPr>
+          <w:shd w:val="clear" w:color="auto" w:fill="F2F2F2"/>
+          <w:lang w:eastAsia="en-IN"/>
+        </w:rPr>
+        <w:t>index</w:t>
+      </w:r>
+      <w:r>
+        <w:rPr>
+          <w:shd w:val="clear" w:color="auto" w:fill="F2F2F2"/>
+          <w:lang w:eastAsia="en-IN"/>
+        </w:rPr>
+        <w:t xml:space="preserve"> ,</w:t>
+      </w:r>
+      <w:proofErr w:type="gramEnd"/>
+      <w:r>
+        <w:rPr>
+          <w:shd w:val="clear" w:color="auto" w:fill="F2F2F2"/>
+          <w:lang w:eastAsia="en-IN"/>
+        </w:rPr>
+        <w:t xml:space="preserve"> if there is no index , all rows will be inspected which is a time consuming process</w:t>
       </w:r>
     </w:p>
     <w:p>
@@ -208,7 +256,7 @@
           <w:color w:val="333333"/>
         </w:rPr>
         <w:pict w14:anchorId="36A85D63">
-          <v:rect id="_x0000_i1028" style="width:0;height:0" o:hralign="center" o:hrstd="t" o:hr="t" fillcolor="#a0a0a0" stroked="f"/>
+          <v:rect id="_x0000_i1025" style="width:0;height:0" o:hralign="center" o:hrstd="t" o:hr="t" fillcolor="#a0a0a0" stroked="f"/>
         </w:pict>
       </w:r>
     </w:p>
@@ -243,8 +291,18 @@
           <w:rFonts w:ascii="Lato" w:hAnsi="Lato"/>
           <w:color w:val="333333"/>
         </w:rPr>
-        <w:t>minimizes the number of reads from MongoDB</w:t>
-      </w:r>
+        <w:t xml:space="preserve">minimizes the number of reads from </w:t>
+      </w:r>
+      <w:proofErr w:type="spellStart"/>
+      <w:r>
+        <w:rPr>
+          <w:rStyle w:val="Strong"/>
+          <w:rFonts w:ascii="Lato" w:hAnsi="Lato"/>
+          <w:color w:val="333333"/>
+        </w:rPr>
+        <w:t>MongoDB</w:t>
+      </w:r>
+      <w:proofErr w:type="spellEnd"/>
       <w:r>
         <w:rPr>
           <w:rFonts w:ascii="Lato" w:hAnsi="Lato"/>
@@ -268,7 +326,7 @@
           <w:color w:val="333333"/>
         </w:rPr>
         <w:pict w14:anchorId="7413623F">
-          <v:rect id="_x0000_i1029" style="width:0;height:0" o:hralign="center" o:hrstd="t" o:hr="t" fillcolor="#a0a0a0" stroked="f"/>
+          <v:rect id="_x0000_i1026" style="width:0;height:0" o:hralign="center" o:hrstd="t" o:hr="t" fillcolor="#a0a0a0" stroked="f"/>
         </w:pict>
       </w:r>
     </w:p>
@@ -295,7 +353,23 @@
           <w:rFonts w:ascii="Lato" w:hAnsi="Lato"/>
           <w:color w:val="333333"/>
         </w:rPr>
-        <w:t>When an application is write-heavy, we must ensure that the schema designed </w:t>
+        <w:t xml:space="preserve">When an application is write-heavy, we must ensure that the schema </w:t>
+      </w:r>
+      <w:proofErr w:type="gramStart"/>
+      <w:r>
+        <w:rPr>
+          <w:rFonts w:ascii="Lato" w:hAnsi="Lato"/>
+          <w:color w:val="333333"/>
+        </w:rPr>
+        <w:t>designed</w:t>
+      </w:r>
+      <w:proofErr w:type="gramEnd"/>
+      <w:r>
+        <w:rPr>
+          <w:rFonts w:ascii="Lato" w:hAnsi="Lato"/>
+          <w:color w:val="333333"/>
+        </w:rPr>
+        <w:t> </w:t>
       </w:r>
       <w:r>
         <w:rPr>
@@ -303,7 +377,25 @@
           <w:rFonts w:ascii="Lato" w:hAnsi="Lato"/>
           <w:color w:val="333333"/>
         </w:rPr>
-        <w:t>should maximize MongoDB write throughput</w:t>
+        <w:t xml:space="preserve">should maximize </w:t>
+      </w:r>
+      <w:proofErr w:type="spellStart"/>
+      <w:r>
+        <w:rPr>
+          <w:rStyle w:val="Strong"/>
+          <w:rFonts w:ascii="Lato" w:hAnsi="Lato"/>
+          <w:color w:val="333333"/>
+        </w:rPr>
+        <w:t>MongoDB</w:t>
+      </w:r>
+      <w:proofErr w:type="spellEnd"/>
+      <w:r>
+        <w:rPr>
+          <w:rStyle w:val="Strong"/>
+          <w:rFonts w:ascii="Lato" w:hAnsi="Lato"/>
+          <w:color w:val="333333"/>
+        </w:rPr>
+        <w:t xml:space="preserve"> write throughput</w:t>
       </w:r>
       <w:r>
         <w:rPr>
@@ -400,7 +492,23 @@
           <w:rFonts w:ascii="Lato" w:hAnsi="Lato"/>
           <w:color w:val="333333"/>
         </w:rPr>
-        <w:t> in MongoDB.</w:t>
+        <w:t xml:space="preserve"> in </w:t>
+      </w:r>
+      <w:proofErr w:type="spellStart"/>
+      <w:r>
+        <w:rPr>
+          <w:rFonts w:ascii="Lato" w:hAnsi="Lato"/>
+          <w:color w:val="333333"/>
+        </w:rPr>
+        <w:t>MongoDB</w:t>
+      </w:r>
+      <w:proofErr w:type="spellEnd"/>
+      <w:r>
+        <w:rPr>
+          <w:rFonts w:ascii="Lato" w:hAnsi="Lato"/>
+          <w:color w:val="333333"/>
+        </w:rPr>
+        <w:t>.</w:t>
       </w:r>
     </w:p>
     <w:p>
@@ -564,7 +672,7 @@
           <w:color w:val="333333"/>
         </w:rPr>
         <w:pict w14:anchorId="385D7D5B">
-          <v:rect id="_x0000_i1032" style="width:0;height:0" o:hralign="center" o:hrstd="t" o:hr="t" fillcolor="#a0a0a0" stroked="f"/>
+          <v:rect id="_x0000_i1027" style="width:0;height:0" o:hralign="center" o:hrstd="t" o:hr="t" fillcolor="#a0a0a0" stroked="f"/>
         </w:pict>
       </w:r>
     </w:p>
@@ -654,7 +762,24 @@
           <w:rFonts w:ascii="Lato" w:hAnsi="Lato"/>
           <w:color w:val="333333"/>
         </w:rPr>
-        <w:t>Means rather than aggregating / summing up , u better store only pre aggregated data</w:t>
+        <w:lastRenderedPageBreak/>
+        <w:t xml:space="preserve">Means rather than aggregating / summing </w:t>
+      </w:r>
+      <w:proofErr w:type="gramStart"/>
+      <w:r>
+        <w:rPr>
+          <w:rFonts w:ascii="Lato" w:hAnsi="Lato"/>
+          <w:color w:val="333333"/>
+        </w:rPr>
+        <w:t>up ,</w:t>
+      </w:r>
+      <w:proofErr w:type="gramEnd"/>
+      <w:r>
+        <w:rPr>
+          <w:rFonts w:ascii="Lato" w:hAnsi="Lato"/>
+          <w:color w:val="333333"/>
+        </w:rPr>
+        <w:t xml:space="preserve"> u better store only pre aggregated data</w:t>
       </w:r>
     </w:p>
     <w:p>
@@ -742,7 +867,6 @@
             </w14:solidFill>
           </w14:textFill>
         </w:rPr>
-        <w:lastRenderedPageBreak/>
         <w:t>Avoid Growing Documents</w:t>
       </w:r>
     </w:p>
@@ -848,7 +972,7 @@
           <w:lang w:eastAsia="en-IN"/>
         </w:rPr>
         <w:pict w14:anchorId="2186403E">
-          <v:rect id="_x0000_i1035" style="width:0;height:0" o:hralign="center" o:hrstd="t" o:hr="t" fillcolor="#a0a0a0" stroked="f"/>
+          <v:rect id="_x0000_i1028" style="width:0;height:0" o:hralign="center" o:hrstd="t" o:hr="t" fillcolor="#a0a0a0" stroked="f"/>
         </w:pict>
       </w:r>
     </w:p>
@@ -1037,7 +1161,7 @@
           <w:color w:val="333333"/>
         </w:rPr>
         <w:pict w14:anchorId="518D05A2">
-          <v:rect id="_x0000_i1037" style="width:0;height:0" o:hralign="center" o:hrstd="t" o:hr="t" fillcolor="#a0a0a0" stroked="f"/>
+          <v:rect id="_x0000_i1029" style="width:0;height:0" o:hralign="center" o:hrstd="t" o:hr="t" fillcolor="#a0a0a0" stroked="f"/>
         </w:pict>
       </w:r>
     </w:p>
@@ -1335,7 +1459,29 @@
           <w:szCs w:val="24"/>
           <w:lang w:eastAsia="en-IN"/>
         </w:rPr>
-        <w:t xml:space="preserve">If those 2 datas if u are frequently accessing, then instead of storing separately </w:t>
+        <w:t xml:space="preserve">If those 2 </w:t>
+      </w:r>
+      <w:proofErr w:type="spellStart"/>
+      <w:r>
+        <w:rPr>
+          <w:rFonts w:ascii="Lato" w:eastAsia="Times New Roman" w:hAnsi="Lato" w:cs="Times New Roman"/>
+          <w:color w:val="333333"/>
+          <w:sz w:val="24"/>
+          <w:szCs w:val="24"/>
+          <w:lang w:eastAsia="en-IN"/>
+        </w:rPr>
+        <w:t>datas</w:t>
+      </w:r>
+      <w:proofErr w:type="spellEnd"/>
+      <w:r>
+        <w:rPr>
+          <w:rFonts w:ascii="Lato" w:eastAsia="Times New Roman" w:hAnsi="Lato" w:cs="Times New Roman"/>
+          <w:color w:val="333333"/>
+          <w:sz w:val="24"/>
+          <w:szCs w:val="24"/>
+          <w:lang w:eastAsia="en-IN"/>
+        </w:rPr>
+        <w:t xml:space="preserve"> if u are frequently accessing, then instead of storing separately </w:t>
       </w:r>
     </w:p>
     <w:p>
@@ -1358,7 +1504,31 @@
           <w:szCs w:val="24"/>
           <w:lang w:eastAsia="en-IN"/>
         </w:rPr>
-        <w:t>Store in a embedded document model.</w:t>
+        <w:t xml:space="preserve">Store in </w:t>
+      </w:r>
+      <w:proofErr w:type="spellStart"/>
+      <w:proofErr w:type="gramStart"/>
+      <w:r>
+        <w:rPr>
+          <w:rFonts w:ascii="Lato" w:eastAsia="Times New Roman" w:hAnsi="Lato" w:cs="Times New Roman"/>
+          <w:color w:val="333333"/>
+          <w:sz w:val="24"/>
+          <w:szCs w:val="24"/>
+          <w:lang w:eastAsia="en-IN"/>
+        </w:rPr>
+        <w:t>a</w:t>
+      </w:r>
+      <w:proofErr w:type="spellEnd"/>
+      <w:proofErr w:type="gramEnd"/>
+      <w:r>
+        <w:rPr>
+          <w:rFonts w:ascii="Lato" w:eastAsia="Times New Roman" w:hAnsi="Lato" w:cs="Times New Roman"/>
+          <w:color w:val="333333"/>
+          <w:sz w:val="24"/>
+          <w:szCs w:val="24"/>
+          <w:lang w:eastAsia="en-IN"/>
+        </w:rPr>
+        <w:t xml:space="preserve"> embedded document model.</w:t>
       </w:r>
     </w:p>
     <w:p>
@@ -1454,6 +1624,7 @@
           <w:szCs w:val="20"/>
           <w:lang w:eastAsia="en-IN"/>
         </w:rPr>
+        <w:lastRenderedPageBreak/>
         <w:t>---User-----</w:t>
       </w:r>
     </w:p>
@@ -1598,7 +1769,29 @@
           <w:szCs w:val="20"/>
           <w:lang w:eastAsia="en-IN"/>
         </w:rPr>
-        <w:t xml:space="preserve">    FullName: "Jose Varghese"</w:t>
+        <w:t xml:space="preserve">    </w:t>
+      </w:r>
+      <w:proofErr w:type="spellStart"/>
+      <w:r>
+        <w:rPr>
+          <w:rFonts w:ascii="Courier New" w:eastAsia="Times New Roman" w:hAnsi="Courier New" w:cs="Courier New"/>
+          <w:color w:val="333333"/>
+          <w:sz w:val="20"/>
+          <w:szCs w:val="20"/>
+          <w:lang w:eastAsia="en-IN"/>
+        </w:rPr>
+        <w:t>FullName</w:t>
+      </w:r>
+      <w:proofErr w:type="spellEnd"/>
+      <w:r>
+        <w:rPr>
+          <w:rFonts w:ascii="Courier New" w:eastAsia="Times New Roman" w:hAnsi="Courier New" w:cs="Courier New"/>
+          <w:color w:val="333333"/>
+          <w:sz w:val="20"/>
+          <w:szCs w:val="20"/>
+          <w:lang w:eastAsia="en-IN"/>
+        </w:rPr>
+        <w:t>: "Jose Varghese"</w:t>
       </w:r>
     </w:p>
     <w:p>
@@ -1770,7 +1963,6 @@
           <w:szCs w:val="20"/>
           <w:lang w:eastAsia="en-IN"/>
         </w:rPr>
-        <w:lastRenderedPageBreak/>
         <w:t>---Addresses----</w:t>
       </w:r>
     </w:p>
@@ -1867,7 +2059,51 @@
           <w:szCs w:val="20"/>
           <w:lang w:eastAsia="en-IN"/>
         </w:rPr>
-        <w:t xml:space="preserve">   user_id: "jose",</w:t>
+        <w:t xml:space="preserve">   </w:t>
+      </w:r>
+      <w:proofErr w:type="spellStart"/>
+      <w:r>
+        <w:rPr>
+          <w:rFonts w:ascii="Courier New" w:eastAsia="Times New Roman" w:hAnsi="Courier New" w:cs="Courier New"/>
+          <w:color w:val="333333"/>
+          <w:sz w:val="20"/>
+          <w:szCs w:val="20"/>
+          <w:lang w:eastAsia="en-IN"/>
+        </w:rPr>
+        <w:t>user_id</w:t>
+      </w:r>
+      <w:proofErr w:type="spellEnd"/>
+      <w:r>
+        <w:rPr>
+          <w:rFonts w:ascii="Courier New" w:eastAsia="Times New Roman" w:hAnsi="Courier New" w:cs="Courier New"/>
+          <w:color w:val="333333"/>
+          <w:sz w:val="20"/>
+          <w:szCs w:val="20"/>
+          <w:lang w:eastAsia="en-IN"/>
+        </w:rPr>
+        <w:t>: "</w:t>
+      </w:r>
+      <w:proofErr w:type="spellStart"/>
+      <w:r>
+        <w:rPr>
+          <w:rFonts w:ascii="Courier New" w:eastAsia="Times New Roman" w:hAnsi="Courier New" w:cs="Courier New"/>
+          <w:color w:val="333333"/>
+          <w:sz w:val="20"/>
+          <w:szCs w:val="20"/>
+          <w:lang w:eastAsia="en-IN"/>
+        </w:rPr>
+        <w:t>jose</w:t>
+      </w:r>
+      <w:proofErr w:type="spellEnd"/>
+      <w:r>
+        <w:rPr>
+          <w:rFonts w:ascii="Courier New" w:eastAsia="Times New Roman" w:hAnsi="Courier New" w:cs="Courier New"/>
+          <w:color w:val="333333"/>
+          <w:sz w:val="20"/>
+          <w:szCs w:val="20"/>
+          <w:lang w:eastAsia="en-IN"/>
+        </w:rPr>
+        <w:t>",</w:t>
       </w:r>
     </w:p>
     <w:p>
@@ -1963,7 +2199,31 @@
           <w:szCs w:val="20"/>
           <w:lang w:eastAsia="en-IN"/>
         </w:rPr>
-        <w:t xml:space="preserve">   streetname: "William street",</w:t>
+        <w:t xml:space="preserve">   </w:t>
+      </w:r>
+      <w:proofErr w:type="spellStart"/>
+      <w:proofErr w:type="gramStart"/>
+      <w:r>
+        <w:rPr>
+          <w:rFonts w:ascii="Courier New" w:eastAsia="Times New Roman" w:hAnsi="Courier New" w:cs="Courier New"/>
+          <w:color w:val="333333"/>
+          <w:sz w:val="20"/>
+          <w:szCs w:val="20"/>
+          <w:lang w:eastAsia="en-IN"/>
+        </w:rPr>
+        <w:t>streetname</w:t>
+      </w:r>
+      <w:proofErr w:type="spellEnd"/>
+      <w:proofErr w:type="gramEnd"/>
+      <w:r>
+        <w:rPr>
+          <w:rFonts w:ascii="Courier New" w:eastAsia="Times New Roman" w:hAnsi="Courier New" w:cs="Courier New"/>
+          <w:color w:val="333333"/>
+          <w:sz w:val="20"/>
+          <w:szCs w:val="20"/>
+          <w:lang w:eastAsia="en-IN"/>
+        </w:rPr>
+        <w:t>: "William street",</w:t>
       </w:r>
     </w:p>
     <w:p>
@@ -2011,7 +2271,29 @@
           <w:szCs w:val="20"/>
           <w:lang w:eastAsia="en-IN"/>
         </w:rPr>
-        <w:t xml:space="preserve">   city: "BANGALORE",</w:t>
+        <w:t xml:space="preserve">   </w:t>
+      </w:r>
+      <w:proofErr w:type="gramStart"/>
+      <w:r>
+        <w:rPr>
+          <w:rFonts w:ascii="Courier New" w:eastAsia="Times New Roman" w:hAnsi="Courier New" w:cs="Courier New"/>
+          <w:color w:val="333333"/>
+          <w:sz w:val="20"/>
+          <w:szCs w:val="20"/>
+          <w:lang w:eastAsia="en-IN"/>
+        </w:rPr>
+        <w:t>city</w:t>
+      </w:r>
+      <w:proofErr w:type="gramEnd"/>
+      <w:r>
+        <w:rPr>
+          <w:rFonts w:ascii="Courier New" w:eastAsia="Times New Roman" w:hAnsi="Courier New" w:cs="Courier New"/>
+          <w:color w:val="333333"/>
+          <w:sz w:val="20"/>
+          <w:szCs w:val="20"/>
+          <w:lang w:eastAsia="en-IN"/>
+        </w:rPr>
+        <w:t>: "BANGALORE",</w:t>
       </w:r>
     </w:p>
     <w:p>
@@ -2059,7 +2341,29 @@
           <w:szCs w:val="20"/>
           <w:lang w:eastAsia="en-IN"/>
         </w:rPr>
-        <w:t xml:space="preserve">   state: "KA",</w:t>
+        <w:t xml:space="preserve">   </w:t>
+      </w:r>
+      <w:proofErr w:type="gramStart"/>
+      <w:r>
+        <w:rPr>
+          <w:rFonts w:ascii="Courier New" w:eastAsia="Times New Roman" w:hAnsi="Courier New" w:cs="Courier New"/>
+          <w:color w:val="333333"/>
+          <w:sz w:val="20"/>
+          <w:szCs w:val="20"/>
+          <w:lang w:eastAsia="en-IN"/>
+        </w:rPr>
+        <w:t>state</w:t>
+      </w:r>
+      <w:proofErr w:type="gramEnd"/>
+      <w:r>
+        <w:rPr>
+          <w:rFonts w:ascii="Courier New" w:eastAsia="Times New Roman" w:hAnsi="Courier New" w:cs="Courier New"/>
+          <w:color w:val="333333"/>
+          <w:sz w:val="20"/>
+          <w:szCs w:val="20"/>
+          <w:lang w:eastAsia="en-IN"/>
+        </w:rPr>
+        <w:t>: "KA",</w:t>
       </w:r>
     </w:p>
     <w:p>
@@ -2107,7 +2411,29 @@
           <w:szCs w:val="20"/>
           <w:lang w:eastAsia="en-IN"/>
         </w:rPr>
-        <w:t xml:space="preserve">   zip: "560060"</w:t>
+        <w:t xml:space="preserve">   </w:t>
+      </w:r>
+      <w:proofErr w:type="gramStart"/>
+      <w:r>
+        <w:rPr>
+          <w:rFonts w:ascii="Courier New" w:eastAsia="Times New Roman" w:hAnsi="Courier New" w:cs="Courier New"/>
+          <w:color w:val="333333"/>
+          <w:sz w:val="20"/>
+          <w:szCs w:val="20"/>
+          <w:lang w:eastAsia="en-IN"/>
+        </w:rPr>
+        <w:t>zip</w:t>
+      </w:r>
+      <w:proofErr w:type="gramEnd"/>
+      <w:r>
+        <w:rPr>
+          <w:rFonts w:ascii="Courier New" w:eastAsia="Times New Roman" w:hAnsi="Courier New" w:cs="Courier New"/>
+          <w:color w:val="333333"/>
+          <w:sz w:val="20"/>
+          <w:szCs w:val="20"/>
+          <w:lang w:eastAsia="en-IN"/>
+        </w:rPr>
+        <w:t>: "560060"</w:t>
       </w:r>
     </w:p>
     <w:p>
@@ -2263,7 +2589,29 @@
           <w:szCs w:val="24"/>
           <w:lang w:eastAsia="en-IN"/>
         </w:rPr>
-        <w:t> data is frequently retrieved with the Fullname. In such scenario, it's better to design data model to </w:t>
+        <w:t xml:space="preserve"> data is frequently retrieved with the </w:t>
+      </w:r>
+      <w:proofErr w:type="spellStart"/>
+      <w:r>
+        <w:rPr>
+          <w:rFonts w:ascii="Lato" w:eastAsia="Times New Roman" w:hAnsi="Lato" w:cs="Times New Roman"/>
+          <w:color w:val="333333"/>
+          <w:sz w:val="24"/>
+          <w:szCs w:val="24"/>
+          <w:lang w:eastAsia="en-IN"/>
+        </w:rPr>
+        <w:t>Fullname</w:t>
+      </w:r>
+      <w:proofErr w:type="spellEnd"/>
+      <w:r>
+        <w:rPr>
+          <w:rFonts w:ascii="Lato" w:eastAsia="Times New Roman" w:hAnsi="Lato" w:cs="Times New Roman"/>
+          <w:color w:val="333333"/>
+          <w:sz w:val="24"/>
+          <w:szCs w:val="24"/>
+          <w:lang w:eastAsia="en-IN"/>
+        </w:rPr>
+        <w:t>. In such scenario, it's better to design data model to </w:t>
       </w:r>
       <w:r>
         <w:rPr>
@@ -2464,7 +2812,29 @@
           <w:szCs w:val="20"/>
           <w:lang w:eastAsia="en-IN"/>
         </w:rPr>
-        <w:t xml:space="preserve">   FullName: "Jose Varghese",</w:t>
+        <w:t xml:space="preserve">   </w:t>
+      </w:r>
+      <w:proofErr w:type="spellStart"/>
+      <w:r>
+        <w:rPr>
+          <w:rFonts w:ascii="Courier New" w:eastAsia="Times New Roman" w:hAnsi="Courier New" w:cs="Courier New"/>
+          <w:color w:val="333333"/>
+          <w:sz w:val="20"/>
+          <w:szCs w:val="20"/>
+          <w:lang w:eastAsia="en-IN"/>
+        </w:rPr>
+        <w:t>FullName</w:t>
+      </w:r>
+      <w:proofErr w:type="spellEnd"/>
+      <w:r>
+        <w:rPr>
+          <w:rFonts w:ascii="Courier New" w:eastAsia="Times New Roman" w:hAnsi="Courier New" w:cs="Courier New"/>
+          <w:color w:val="333333"/>
+          <w:sz w:val="20"/>
+          <w:szCs w:val="20"/>
+          <w:lang w:eastAsia="en-IN"/>
+        </w:rPr>
+        <w:t>: "Jose Varghese",</w:t>
       </w:r>
     </w:p>
     <w:p>
@@ -2608,7 +2978,31 @@
           <w:szCs w:val="20"/>
           <w:lang w:eastAsia="en-IN"/>
         </w:rPr>
-        <w:t xml:space="preserve">           streetname: "William street",</w:t>
+        <w:t xml:space="preserve">           </w:t>
+      </w:r>
+      <w:proofErr w:type="spellStart"/>
+      <w:proofErr w:type="gramStart"/>
+      <w:r>
+        <w:rPr>
+          <w:rFonts w:ascii="Courier New" w:eastAsia="Times New Roman" w:hAnsi="Courier New" w:cs="Courier New"/>
+          <w:color w:val="333333"/>
+          <w:sz w:val="20"/>
+          <w:szCs w:val="20"/>
+          <w:lang w:eastAsia="en-IN"/>
+        </w:rPr>
+        <w:t>streetname</w:t>
+      </w:r>
+      <w:proofErr w:type="spellEnd"/>
+      <w:proofErr w:type="gramEnd"/>
+      <w:r>
+        <w:rPr>
+          <w:rFonts w:ascii="Courier New" w:eastAsia="Times New Roman" w:hAnsi="Courier New" w:cs="Courier New"/>
+          <w:color w:val="333333"/>
+          <w:sz w:val="20"/>
+          <w:szCs w:val="20"/>
+          <w:lang w:eastAsia="en-IN"/>
+        </w:rPr>
+        <w:t>: "William street",</w:t>
       </w:r>
     </w:p>
     <w:p>
@@ -2656,7 +3050,29 @@
           <w:szCs w:val="20"/>
           <w:lang w:eastAsia="en-IN"/>
         </w:rPr>
-        <w:t xml:space="preserve">           city: "BANGALORE",</w:t>
+        <w:t xml:space="preserve">           </w:t>
+      </w:r>
+      <w:proofErr w:type="gramStart"/>
+      <w:r>
+        <w:rPr>
+          <w:rFonts w:ascii="Courier New" w:eastAsia="Times New Roman" w:hAnsi="Courier New" w:cs="Courier New"/>
+          <w:color w:val="333333"/>
+          <w:sz w:val="20"/>
+          <w:szCs w:val="20"/>
+          <w:lang w:eastAsia="en-IN"/>
+        </w:rPr>
+        <w:t>city</w:t>
+      </w:r>
+      <w:proofErr w:type="gramEnd"/>
+      <w:r>
+        <w:rPr>
+          <w:rFonts w:ascii="Courier New" w:eastAsia="Times New Roman" w:hAnsi="Courier New" w:cs="Courier New"/>
+          <w:color w:val="333333"/>
+          <w:sz w:val="20"/>
+          <w:szCs w:val="20"/>
+          <w:lang w:eastAsia="en-IN"/>
+        </w:rPr>
+        <w:t>: "BANGALORE",</w:t>
       </w:r>
     </w:p>
     <w:p>
@@ -2704,7 +3120,29 @@
           <w:szCs w:val="20"/>
           <w:lang w:eastAsia="en-IN"/>
         </w:rPr>
-        <w:t xml:space="preserve">           state: "KA",</w:t>
+        <w:t xml:space="preserve">           </w:t>
+      </w:r>
+      <w:proofErr w:type="gramStart"/>
+      <w:r>
+        <w:rPr>
+          <w:rFonts w:ascii="Courier New" w:eastAsia="Times New Roman" w:hAnsi="Courier New" w:cs="Courier New"/>
+          <w:color w:val="333333"/>
+          <w:sz w:val="20"/>
+          <w:szCs w:val="20"/>
+          <w:lang w:eastAsia="en-IN"/>
+        </w:rPr>
+        <w:t>state</w:t>
+      </w:r>
+      <w:proofErr w:type="gramEnd"/>
+      <w:r>
+        <w:rPr>
+          <w:rFonts w:ascii="Courier New" w:eastAsia="Times New Roman" w:hAnsi="Courier New" w:cs="Courier New"/>
+          <w:color w:val="333333"/>
+          <w:sz w:val="20"/>
+          <w:szCs w:val="20"/>
+          <w:lang w:eastAsia="en-IN"/>
+        </w:rPr>
+        <w:t>: "KA",</w:t>
       </w:r>
     </w:p>
     <w:p>
@@ -2752,7 +3190,29 @@
           <w:szCs w:val="20"/>
           <w:lang w:eastAsia="en-IN"/>
         </w:rPr>
-        <w:t xml:space="preserve">           zip: "560060"</w:t>
+        <w:t xml:space="preserve">           </w:t>
+      </w:r>
+      <w:proofErr w:type="gramStart"/>
+      <w:r>
+        <w:rPr>
+          <w:rFonts w:ascii="Courier New" w:eastAsia="Times New Roman" w:hAnsi="Courier New" w:cs="Courier New"/>
+          <w:color w:val="333333"/>
+          <w:sz w:val="20"/>
+          <w:szCs w:val="20"/>
+          <w:lang w:eastAsia="en-IN"/>
+        </w:rPr>
+        <w:t>zip</w:t>
+      </w:r>
+      <w:proofErr w:type="gramEnd"/>
+      <w:r>
+        <w:rPr>
+          <w:rFonts w:ascii="Courier New" w:eastAsia="Times New Roman" w:hAnsi="Courier New" w:cs="Courier New"/>
+          <w:color w:val="333333"/>
+          <w:sz w:val="20"/>
+          <w:szCs w:val="20"/>
+          <w:lang w:eastAsia="en-IN"/>
+        </w:rPr>
+        <w:t>: "560060"</w:t>
       </w:r>
     </w:p>
     <w:p>
@@ -2885,6 +3345,7 @@
           <w:sz w:val="42"/>
           <w:szCs w:val="42"/>
         </w:rPr>
+        <w:lastRenderedPageBreak/>
         <w:t>One-to-Many Relationships</w:t>
       </w:r>
     </w:p>
@@ -2912,7 +3373,29 @@
           <w:szCs w:val="24"/>
           <w:lang w:eastAsia="en-IN"/>
         </w:rPr>
-        <w:t>1:N relationship expresses a relationship where one side can hold more than one relationship whereas the reverse relationship can only be single sided.</w:t>
+        <w:t>1</w:t>
+      </w:r>
+      <w:proofErr w:type="gramStart"/>
+      <w:r>
+        <w:rPr>
+          <w:rFonts w:ascii="Lato" w:eastAsia="Times New Roman" w:hAnsi="Lato" w:cs="Times New Roman"/>
+          <w:color w:val="333333"/>
+          <w:sz w:val="24"/>
+          <w:szCs w:val="24"/>
+          <w:lang w:eastAsia="en-IN"/>
+        </w:rPr>
+        <w:t>:N</w:t>
+      </w:r>
+      <w:proofErr w:type="gramEnd"/>
+      <w:r>
+        <w:rPr>
+          <w:rFonts w:ascii="Lato" w:eastAsia="Times New Roman" w:hAnsi="Lato" w:cs="Times New Roman"/>
+          <w:color w:val="333333"/>
+          <w:sz w:val="24"/>
+          <w:szCs w:val="24"/>
+          <w:lang w:eastAsia="en-IN"/>
+        </w:rPr>
+        <w:t xml:space="preserve"> relationship expresses a relationship where one side can hold more than one relationship whereas the reverse relationship can only be single sided.</w:t>
       </w:r>
     </w:p>
     <w:p>
@@ -2937,6 +3420,7 @@
         </w:rPr>
         <w:t>Consider the following one-to-many relationship between </w:t>
       </w:r>
+      <w:proofErr w:type="gramStart"/>
       <w:r>
         <w:rPr>
           <w:rFonts w:ascii="Lato" w:eastAsia="Times New Roman" w:hAnsi="Lato" w:cs="Times New Roman"/>
@@ -2949,6 +3433,7 @@
         </w:rPr>
         <w:t>user</w:t>
       </w:r>
+      <w:proofErr w:type="gramEnd"/>
       <w:r>
         <w:rPr>
           <w:rFonts w:ascii="Lato" w:eastAsia="Times New Roman" w:hAnsi="Lato" w:cs="Times New Roman"/>
@@ -3030,7 +3515,6 @@
           <w:szCs w:val="24"/>
           <w:lang w:eastAsia="en-IN"/>
         </w:rPr>
-        <w:lastRenderedPageBreak/>
         <w:t>Normalized Data:</w:t>
       </w:r>
     </w:p>
@@ -3261,7 +3745,29 @@
           <w:szCs w:val="20"/>
           <w:lang w:eastAsia="en-IN"/>
         </w:rPr>
-        <w:t xml:space="preserve">    FullName: "Jose Varghese"</w:t>
+        <w:t xml:space="preserve">    </w:t>
+      </w:r>
+      <w:proofErr w:type="spellStart"/>
+      <w:r>
+        <w:rPr>
+          <w:rFonts w:ascii="Courier New" w:eastAsia="Times New Roman" w:hAnsi="Courier New" w:cs="Courier New"/>
+          <w:color w:val="333333"/>
+          <w:sz w:val="20"/>
+          <w:szCs w:val="20"/>
+          <w:lang w:eastAsia="en-IN"/>
+        </w:rPr>
+        <w:t>FullName</w:t>
+      </w:r>
+      <w:proofErr w:type="spellEnd"/>
+      <w:r>
+        <w:rPr>
+          <w:rFonts w:ascii="Courier New" w:eastAsia="Times New Roman" w:hAnsi="Courier New" w:cs="Courier New"/>
+          <w:color w:val="333333"/>
+          <w:sz w:val="20"/>
+          <w:szCs w:val="20"/>
+          <w:lang w:eastAsia="en-IN"/>
+        </w:rPr>
+        <w:t>: "Jose Varghese"</w:t>
       </w:r>
     </w:p>
     <w:p>
@@ -3453,7 +3959,51 @@
           <w:szCs w:val="20"/>
           <w:lang w:eastAsia="en-IN"/>
         </w:rPr>
-        <w:t xml:space="preserve">   user_id: "jose",</w:t>
+        <w:t xml:space="preserve">   </w:t>
+      </w:r>
+      <w:proofErr w:type="spellStart"/>
+      <w:r>
+        <w:rPr>
+          <w:rFonts w:ascii="Courier New" w:eastAsia="Times New Roman" w:hAnsi="Courier New" w:cs="Courier New"/>
+          <w:color w:val="333333"/>
+          <w:sz w:val="20"/>
+          <w:szCs w:val="20"/>
+          <w:lang w:eastAsia="en-IN"/>
+        </w:rPr>
+        <w:t>user_id</w:t>
+      </w:r>
+      <w:proofErr w:type="spellEnd"/>
+      <w:r>
+        <w:rPr>
+          <w:rFonts w:ascii="Courier New" w:eastAsia="Times New Roman" w:hAnsi="Courier New" w:cs="Courier New"/>
+          <w:color w:val="333333"/>
+          <w:sz w:val="20"/>
+          <w:szCs w:val="20"/>
+          <w:lang w:eastAsia="en-IN"/>
+        </w:rPr>
+        <w:t>: "</w:t>
+      </w:r>
+      <w:proofErr w:type="spellStart"/>
+      <w:r>
+        <w:rPr>
+          <w:rFonts w:ascii="Courier New" w:eastAsia="Times New Roman" w:hAnsi="Courier New" w:cs="Courier New"/>
+          <w:color w:val="333333"/>
+          <w:sz w:val="20"/>
+          <w:szCs w:val="20"/>
+          <w:lang w:eastAsia="en-IN"/>
+        </w:rPr>
+        <w:t>jose</w:t>
+      </w:r>
+      <w:proofErr w:type="spellEnd"/>
+      <w:r>
+        <w:rPr>
+          <w:rFonts w:ascii="Courier New" w:eastAsia="Times New Roman" w:hAnsi="Courier New" w:cs="Courier New"/>
+          <w:color w:val="333333"/>
+          <w:sz w:val="20"/>
+          <w:szCs w:val="20"/>
+          <w:lang w:eastAsia="en-IN"/>
+        </w:rPr>
+        <w:t>",</w:t>
       </w:r>
     </w:p>
     <w:p>
@@ -3549,7 +4099,31 @@
           <w:szCs w:val="20"/>
           <w:lang w:eastAsia="en-IN"/>
         </w:rPr>
-        <w:t xml:space="preserve">   streetname: "William street",</w:t>
+        <w:t xml:space="preserve">   </w:t>
+      </w:r>
+      <w:proofErr w:type="spellStart"/>
+      <w:proofErr w:type="gramStart"/>
+      <w:r>
+        <w:rPr>
+          <w:rFonts w:ascii="Courier New" w:eastAsia="Times New Roman" w:hAnsi="Courier New" w:cs="Courier New"/>
+          <w:color w:val="333333"/>
+          <w:sz w:val="20"/>
+          <w:szCs w:val="20"/>
+          <w:lang w:eastAsia="en-IN"/>
+        </w:rPr>
+        <w:t>streetname</w:t>
+      </w:r>
+      <w:proofErr w:type="spellEnd"/>
+      <w:proofErr w:type="gramEnd"/>
+      <w:r>
+        <w:rPr>
+          <w:rFonts w:ascii="Courier New" w:eastAsia="Times New Roman" w:hAnsi="Courier New" w:cs="Courier New"/>
+          <w:color w:val="333333"/>
+          <w:sz w:val="20"/>
+          <w:szCs w:val="20"/>
+          <w:lang w:eastAsia="en-IN"/>
+        </w:rPr>
+        <w:t>: "William street",</w:t>
       </w:r>
     </w:p>
     <w:p>
@@ -3597,7 +4171,29 @@
           <w:szCs w:val="20"/>
           <w:lang w:eastAsia="en-IN"/>
         </w:rPr>
-        <w:t xml:space="preserve">   city: "BANGALORE",</w:t>
+        <w:t xml:space="preserve">   </w:t>
+      </w:r>
+      <w:proofErr w:type="gramStart"/>
+      <w:r>
+        <w:rPr>
+          <w:rFonts w:ascii="Courier New" w:eastAsia="Times New Roman" w:hAnsi="Courier New" w:cs="Courier New"/>
+          <w:color w:val="333333"/>
+          <w:sz w:val="20"/>
+          <w:szCs w:val="20"/>
+          <w:lang w:eastAsia="en-IN"/>
+        </w:rPr>
+        <w:t>city</w:t>
+      </w:r>
+      <w:proofErr w:type="gramEnd"/>
+      <w:r>
+        <w:rPr>
+          <w:rFonts w:ascii="Courier New" w:eastAsia="Times New Roman" w:hAnsi="Courier New" w:cs="Courier New"/>
+          <w:color w:val="333333"/>
+          <w:sz w:val="20"/>
+          <w:szCs w:val="20"/>
+          <w:lang w:eastAsia="en-IN"/>
+        </w:rPr>
+        <w:t>: "BANGALORE",</w:t>
       </w:r>
     </w:p>
     <w:p>
@@ -3645,7 +4241,29 @@
           <w:szCs w:val="20"/>
           <w:lang w:eastAsia="en-IN"/>
         </w:rPr>
-        <w:t xml:space="preserve">   state: "KA",</w:t>
+        <w:t xml:space="preserve">   </w:t>
+      </w:r>
+      <w:proofErr w:type="gramStart"/>
+      <w:r>
+        <w:rPr>
+          <w:rFonts w:ascii="Courier New" w:eastAsia="Times New Roman" w:hAnsi="Courier New" w:cs="Courier New"/>
+          <w:color w:val="333333"/>
+          <w:sz w:val="20"/>
+          <w:szCs w:val="20"/>
+          <w:lang w:eastAsia="en-IN"/>
+        </w:rPr>
+        <w:t>state</w:t>
+      </w:r>
+      <w:proofErr w:type="gramEnd"/>
+      <w:r>
+        <w:rPr>
+          <w:rFonts w:ascii="Courier New" w:eastAsia="Times New Roman" w:hAnsi="Courier New" w:cs="Courier New"/>
+          <w:color w:val="333333"/>
+          <w:sz w:val="20"/>
+          <w:szCs w:val="20"/>
+          <w:lang w:eastAsia="en-IN"/>
+        </w:rPr>
+        <w:t>: "KA",</w:t>
       </w:r>
     </w:p>
     <w:p>
@@ -3693,7 +4311,29 @@
           <w:szCs w:val="20"/>
           <w:lang w:eastAsia="en-IN"/>
         </w:rPr>
-        <w:t xml:space="preserve">   zip: "560060"</w:t>
+        <w:t xml:space="preserve">   </w:t>
+      </w:r>
+      <w:proofErr w:type="gramStart"/>
+      <w:r>
+        <w:rPr>
+          <w:rFonts w:ascii="Courier New" w:eastAsia="Times New Roman" w:hAnsi="Courier New" w:cs="Courier New"/>
+          <w:color w:val="333333"/>
+          <w:sz w:val="20"/>
+          <w:szCs w:val="20"/>
+          <w:lang w:eastAsia="en-IN"/>
+        </w:rPr>
+        <w:t>zip</w:t>
+      </w:r>
+      <w:proofErr w:type="gramEnd"/>
+      <w:r>
+        <w:rPr>
+          <w:rFonts w:ascii="Courier New" w:eastAsia="Times New Roman" w:hAnsi="Courier New" w:cs="Courier New"/>
+          <w:color w:val="333333"/>
+          <w:sz w:val="20"/>
+          <w:szCs w:val="20"/>
+          <w:lang w:eastAsia="en-IN"/>
+        </w:rPr>
+        <w:t>: "560060"</w:t>
       </w:r>
     </w:p>
     <w:p>
@@ -3923,7 +4563,51 @@
           <w:szCs w:val="20"/>
           <w:lang w:eastAsia="en-IN"/>
         </w:rPr>
-        <w:t xml:space="preserve">   user_id: "jose",</w:t>
+        <w:t xml:space="preserve">   </w:t>
+      </w:r>
+      <w:proofErr w:type="spellStart"/>
+      <w:r>
+        <w:rPr>
+          <w:rFonts w:ascii="Courier New" w:eastAsia="Times New Roman" w:hAnsi="Courier New" w:cs="Courier New"/>
+          <w:color w:val="333333"/>
+          <w:sz w:val="20"/>
+          <w:szCs w:val="20"/>
+          <w:lang w:eastAsia="en-IN"/>
+        </w:rPr>
+        <w:t>user_id</w:t>
+      </w:r>
+      <w:proofErr w:type="spellEnd"/>
+      <w:r>
+        <w:rPr>
+          <w:rFonts w:ascii="Courier New" w:eastAsia="Times New Roman" w:hAnsi="Courier New" w:cs="Courier New"/>
+          <w:color w:val="333333"/>
+          <w:sz w:val="20"/>
+          <w:szCs w:val="20"/>
+          <w:lang w:eastAsia="en-IN"/>
+        </w:rPr>
+        <w:t>: "</w:t>
+      </w:r>
+      <w:proofErr w:type="spellStart"/>
+      <w:r>
+        <w:rPr>
+          <w:rFonts w:ascii="Courier New" w:eastAsia="Times New Roman" w:hAnsi="Courier New" w:cs="Courier New"/>
+          <w:color w:val="333333"/>
+          <w:sz w:val="20"/>
+          <w:szCs w:val="20"/>
+          <w:lang w:eastAsia="en-IN"/>
+        </w:rPr>
+        <w:t>jose</w:t>
+      </w:r>
+      <w:proofErr w:type="spellEnd"/>
+      <w:r>
+        <w:rPr>
+          <w:rFonts w:ascii="Courier New" w:eastAsia="Times New Roman" w:hAnsi="Courier New" w:cs="Courier New"/>
+          <w:color w:val="333333"/>
+          <w:sz w:val="20"/>
+          <w:szCs w:val="20"/>
+          <w:lang w:eastAsia="en-IN"/>
+        </w:rPr>
+        <w:t>",</w:t>
       </w:r>
     </w:p>
     <w:p>
@@ -3971,7 +4655,29 @@
           <w:szCs w:val="20"/>
           <w:lang w:eastAsia="en-IN"/>
         </w:rPr>
-        <w:t xml:space="preserve">   House: "1 Some other house name",</w:t>
+        <w:t xml:space="preserve">   House: "1 </w:t>
+      </w:r>
+      <w:proofErr w:type="gramStart"/>
+      <w:r>
+        <w:rPr>
+          <w:rFonts w:ascii="Courier New" w:eastAsia="Times New Roman" w:hAnsi="Courier New" w:cs="Courier New"/>
+          <w:color w:val="333333"/>
+          <w:sz w:val="20"/>
+          <w:szCs w:val="20"/>
+          <w:lang w:eastAsia="en-IN"/>
+        </w:rPr>
+        <w:t>Some</w:t>
+      </w:r>
+      <w:proofErr w:type="gramEnd"/>
+      <w:r>
+        <w:rPr>
+          <w:rFonts w:ascii="Courier New" w:eastAsia="Times New Roman" w:hAnsi="Courier New" w:cs="Courier New"/>
+          <w:color w:val="333333"/>
+          <w:sz w:val="20"/>
+          <w:szCs w:val="20"/>
+          <w:lang w:eastAsia="en-IN"/>
+        </w:rPr>
+        <w:t xml:space="preserve"> other house name",</w:t>
       </w:r>
     </w:p>
     <w:p>
@@ -4019,7 +4725,31 @@
           <w:szCs w:val="20"/>
           <w:lang w:eastAsia="en-IN"/>
         </w:rPr>
-        <w:t xml:space="preserve">   streetname: "Alexander street",</w:t>
+        <w:t xml:space="preserve">   </w:t>
+      </w:r>
+      <w:proofErr w:type="spellStart"/>
+      <w:proofErr w:type="gramStart"/>
+      <w:r>
+        <w:rPr>
+          <w:rFonts w:ascii="Courier New" w:eastAsia="Times New Roman" w:hAnsi="Courier New" w:cs="Courier New"/>
+          <w:color w:val="333333"/>
+          <w:sz w:val="20"/>
+          <w:szCs w:val="20"/>
+          <w:lang w:eastAsia="en-IN"/>
+        </w:rPr>
+        <w:t>streetname</w:t>
+      </w:r>
+      <w:proofErr w:type="spellEnd"/>
+      <w:proofErr w:type="gramEnd"/>
+      <w:r>
+        <w:rPr>
+          <w:rFonts w:ascii="Courier New" w:eastAsia="Times New Roman" w:hAnsi="Courier New" w:cs="Courier New"/>
+          <w:color w:val="333333"/>
+          <w:sz w:val="20"/>
+          <w:szCs w:val="20"/>
+          <w:lang w:eastAsia="en-IN"/>
+        </w:rPr>
+        <w:t>: "Alexander street",</w:t>
       </w:r>
     </w:p>
     <w:p>
@@ -4067,7 +4797,29 @@
           <w:szCs w:val="20"/>
           <w:lang w:eastAsia="en-IN"/>
         </w:rPr>
-        <w:t xml:space="preserve">   city: "London",</w:t>
+        <w:t xml:space="preserve">   </w:t>
+      </w:r>
+      <w:proofErr w:type="gramStart"/>
+      <w:r>
+        <w:rPr>
+          <w:rFonts w:ascii="Courier New" w:eastAsia="Times New Roman" w:hAnsi="Courier New" w:cs="Courier New"/>
+          <w:color w:val="333333"/>
+          <w:sz w:val="20"/>
+          <w:szCs w:val="20"/>
+          <w:lang w:eastAsia="en-IN"/>
+        </w:rPr>
+        <w:t>city</w:t>
+      </w:r>
+      <w:proofErr w:type="gramEnd"/>
+      <w:r>
+        <w:rPr>
+          <w:rFonts w:ascii="Courier New" w:eastAsia="Times New Roman" w:hAnsi="Courier New" w:cs="Courier New"/>
+          <w:color w:val="333333"/>
+          <w:sz w:val="20"/>
+          <w:szCs w:val="20"/>
+          <w:lang w:eastAsia="en-IN"/>
+        </w:rPr>
+        <w:t>: "London",</w:t>
       </w:r>
     </w:p>
     <w:p>
@@ -4115,7 +4867,29 @@
           <w:szCs w:val="20"/>
           <w:lang w:eastAsia="en-IN"/>
         </w:rPr>
-        <w:t xml:space="preserve">   state: "NA",</w:t>
+        <w:t xml:space="preserve">   </w:t>
+      </w:r>
+      <w:proofErr w:type="gramStart"/>
+      <w:r>
+        <w:rPr>
+          <w:rFonts w:ascii="Courier New" w:eastAsia="Times New Roman" w:hAnsi="Courier New" w:cs="Courier New"/>
+          <w:color w:val="333333"/>
+          <w:sz w:val="20"/>
+          <w:szCs w:val="20"/>
+          <w:lang w:eastAsia="en-IN"/>
+        </w:rPr>
+        <w:t>state</w:t>
+      </w:r>
+      <w:proofErr w:type="gramEnd"/>
+      <w:r>
+        <w:rPr>
+          <w:rFonts w:ascii="Courier New" w:eastAsia="Times New Roman" w:hAnsi="Courier New" w:cs="Courier New"/>
+          <w:color w:val="333333"/>
+          <w:sz w:val="20"/>
+          <w:szCs w:val="20"/>
+          <w:lang w:eastAsia="en-IN"/>
+        </w:rPr>
+        <w:t>: "NA",</w:t>
       </w:r>
     </w:p>
     <w:p>
@@ -4163,7 +4937,29 @@
           <w:szCs w:val="20"/>
           <w:lang w:eastAsia="en-IN"/>
         </w:rPr>
-        <w:t xml:space="preserve">   zip: "NA"</w:t>
+        <w:t xml:space="preserve">   </w:t>
+      </w:r>
+      <w:proofErr w:type="gramStart"/>
+      <w:r>
+        <w:rPr>
+          <w:rFonts w:ascii="Courier New" w:eastAsia="Times New Roman" w:hAnsi="Courier New" w:cs="Courier New"/>
+          <w:color w:val="333333"/>
+          <w:sz w:val="20"/>
+          <w:szCs w:val="20"/>
+          <w:lang w:eastAsia="en-IN"/>
+        </w:rPr>
+        <w:t>zip</w:t>
+      </w:r>
+      <w:proofErr w:type="gramEnd"/>
+      <w:r>
+        <w:rPr>
+          <w:rFonts w:ascii="Courier New" w:eastAsia="Times New Roman" w:hAnsi="Courier New" w:cs="Courier New"/>
+          <w:color w:val="333333"/>
+          <w:sz w:val="20"/>
+          <w:szCs w:val="20"/>
+          <w:lang w:eastAsia="en-IN"/>
+        </w:rPr>
+        <w:t>: "NA"</w:t>
       </w:r>
     </w:p>
     <w:p>
@@ -4236,6 +5032,7 @@
           <w:szCs w:val="24"/>
           <w:lang w:eastAsia="en-IN"/>
         </w:rPr>
+        <w:lastRenderedPageBreak/>
         <w:t>Embedded Data:</w:t>
       </w:r>
       <w:r>
@@ -4248,7 +5045,35 @@
           <w:szCs w:val="24"/>
           <w:lang w:eastAsia="en-IN"/>
         </w:rPr>
-        <w:t xml:space="preserve"> since we always need it store it in a embedded way</w:t>
+        <w:t xml:space="preserve"> since we always need it store it in </w:t>
+      </w:r>
+      <w:proofErr w:type="spellStart"/>
+      <w:proofErr w:type="gramStart"/>
+      <w:r>
+        <w:rPr>
+          <w:rFonts w:ascii="Lato" w:eastAsia="Times New Roman" w:hAnsi="Lato" w:cs="Times New Roman"/>
+          <w:b/>
+          <w:bCs/>
+          <w:color w:val="333333"/>
+          <w:sz w:val="24"/>
+          <w:szCs w:val="24"/>
+          <w:lang w:eastAsia="en-IN"/>
+        </w:rPr>
+        <w:t>a</w:t>
+      </w:r>
+      <w:proofErr w:type="spellEnd"/>
+      <w:proofErr w:type="gramEnd"/>
+      <w:r>
+        <w:rPr>
+          <w:rFonts w:ascii="Lato" w:eastAsia="Times New Roman" w:hAnsi="Lato" w:cs="Times New Roman"/>
+          <w:b/>
+          <w:bCs/>
+          <w:color w:val="333333"/>
+          <w:sz w:val="24"/>
+          <w:szCs w:val="24"/>
+          <w:lang w:eastAsia="en-IN"/>
+        </w:rPr>
+        <w:t xml:space="preserve"> embedded way</w:t>
       </w:r>
     </w:p>
     <w:p>
@@ -4392,7 +5217,29 @@
           <w:szCs w:val="20"/>
           <w:lang w:eastAsia="en-IN"/>
         </w:rPr>
-        <w:t xml:space="preserve">   name: "Jose Varghese",</w:t>
+        <w:t xml:space="preserve">   </w:t>
+      </w:r>
+      <w:proofErr w:type="gramStart"/>
+      <w:r>
+        <w:rPr>
+          <w:rFonts w:ascii="Courier New" w:eastAsia="Times New Roman" w:hAnsi="Courier New" w:cs="Courier New"/>
+          <w:color w:val="333333"/>
+          <w:sz w:val="20"/>
+          <w:szCs w:val="20"/>
+          <w:lang w:eastAsia="en-IN"/>
+        </w:rPr>
+        <w:t>name</w:t>
+      </w:r>
+      <w:proofErr w:type="gramEnd"/>
+      <w:r>
+        <w:rPr>
+          <w:rFonts w:ascii="Courier New" w:eastAsia="Times New Roman" w:hAnsi="Courier New" w:cs="Courier New"/>
+          <w:color w:val="333333"/>
+          <w:sz w:val="20"/>
+          <w:szCs w:val="20"/>
+          <w:lang w:eastAsia="en-IN"/>
+        </w:rPr>
+        <w:t>: "Jose Varghese",</w:t>
       </w:r>
     </w:p>
     <w:p>
@@ -4584,7 +5431,31 @@
           <w:szCs w:val="20"/>
           <w:lang w:eastAsia="en-IN"/>
         </w:rPr>
-        <w:t xml:space="preserve">            streetname: "William street",</w:t>
+        <w:t xml:space="preserve">            </w:t>
+      </w:r>
+      <w:proofErr w:type="spellStart"/>
+      <w:proofErr w:type="gramStart"/>
+      <w:r>
+        <w:rPr>
+          <w:rFonts w:ascii="Courier New" w:eastAsia="Times New Roman" w:hAnsi="Courier New" w:cs="Courier New"/>
+          <w:color w:val="333333"/>
+          <w:sz w:val="20"/>
+          <w:szCs w:val="20"/>
+          <w:lang w:eastAsia="en-IN"/>
+        </w:rPr>
+        <w:t>streetname</w:t>
+      </w:r>
+      <w:proofErr w:type="spellEnd"/>
+      <w:proofErr w:type="gramEnd"/>
+      <w:r>
+        <w:rPr>
+          <w:rFonts w:ascii="Courier New" w:eastAsia="Times New Roman" w:hAnsi="Courier New" w:cs="Courier New"/>
+          <w:color w:val="333333"/>
+          <w:sz w:val="20"/>
+          <w:szCs w:val="20"/>
+          <w:lang w:eastAsia="en-IN"/>
+        </w:rPr>
+        <w:t>: "William street",</w:t>
       </w:r>
     </w:p>
     <w:p>
@@ -4632,7 +5503,29 @@
           <w:szCs w:val="20"/>
           <w:lang w:eastAsia="en-IN"/>
         </w:rPr>
-        <w:t xml:space="preserve">            city: "BANGALORE",</w:t>
+        <w:t xml:space="preserve">            </w:t>
+      </w:r>
+      <w:proofErr w:type="gramStart"/>
+      <w:r>
+        <w:rPr>
+          <w:rFonts w:ascii="Courier New" w:eastAsia="Times New Roman" w:hAnsi="Courier New" w:cs="Courier New"/>
+          <w:color w:val="333333"/>
+          <w:sz w:val="20"/>
+          <w:szCs w:val="20"/>
+          <w:lang w:eastAsia="en-IN"/>
+        </w:rPr>
+        <w:t>city</w:t>
+      </w:r>
+      <w:proofErr w:type="gramEnd"/>
+      <w:r>
+        <w:rPr>
+          <w:rFonts w:ascii="Courier New" w:eastAsia="Times New Roman" w:hAnsi="Courier New" w:cs="Courier New"/>
+          <w:color w:val="333333"/>
+          <w:sz w:val="20"/>
+          <w:szCs w:val="20"/>
+          <w:lang w:eastAsia="en-IN"/>
+        </w:rPr>
+        <w:t>: "BANGALORE",</w:t>
       </w:r>
     </w:p>
     <w:p>
@@ -4680,8 +5573,29 @@
           <w:szCs w:val="20"/>
           <w:lang w:eastAsia="en-IN"/>
         </w:rPr>
-        <w:lastRenderedPageBreak/>
-        <w:t xml:space="preserve">            state: "KA",</w:t>
+        <w:t xml:space="preserve">            </w:t>
+      </w:r>
+      <w:proofErr w:type="gramStart"/>
+      <w:r>
+        <w:rPr>
+          <w:rFonts w:ascii="Courier New" w:eastAsia="Times New Roman" w:hAnsi="Courier New" w:cs="Courier New"/>
+          <w:color w:val="333333"/>
+          <w:sz w:val="20"/>
+          <w:szCs w:val="20"/>
+          <w:lang w:eastAsia="en-IN"/>
+        </w:rPr>
+        <w:t>state</w:t>
+      </w:r>
+      <w:proofErr w:type="gramEnd"/>
+      <w:r>
+        <w:rPr>
+          <w:rFonts w:ascii="Courier New" w:eastAsia="Times New Roman" w:hAnsi="Courier New" w:cs="Courier New"/>
+          <w:color w:val="333333"/>
+          <w:sz w:val="20"/>
+          <w:szCs w:val="20"/>
+          <w:lang w:eastAsia="en-IN"/>
+        </w:rPr>
+        <w:t>: "KA",</w:t>
       </w:r>
     </w:p>
     <w:p>
@@ -4729,7 +5643,29 @@
           <w:szCs w:val="20"/>
           <w:lang w:eastAsia="en-IN"/>
         </w:rPr>
-        <w:t xml:space="preserve">              zip: "560060"</w:t>
+        <w:t xml:space="preserve">              </w:t>
+      </w:r>
+      <w:proofErr w:type="gramStart"/>
+      <w:r>
+        <w:rPr>
+          <w:rFonts w:ascii="Courier New" w:eastAsia="Times New Roman" w:hAnsi="Courier New" w:cs="Courier New"/>
+          <w:color w:val="333333"/>
+          <w:sz w:val="20"/>
+          <w:szCs w:val="20"/>
+          <w:lang w:eastAsia="en-IN"/>
+        </w:rPr>
+        <w:t>zip</w:t>
+      </w:r>
+      <w:proofErr w:type="gramEnd"/>
+      <w:r>
+        <w:rPr>
+          <w:rFonts w:ascii="Courier New" w:eastAsia="Times New Roman" w:hAnsi="Courier New" w:cs="Courier New"/>
+          <w:color w:val="333333"/>
+          <w:sz w:val="20"/>
+          <w:szCs w:val="20"/>
+          <w:lang w:eastAsia="en-IN"/>
+        </w:rPr>
+        <w:t>: "560060"</w:t>
       </w:r>
     </w:p>
     <w:p>
@@ -4873,7 +5809,29 @@
           <w:szCs w:val="20"/>
           <w:lang w:eastAsia="en-IN"/>
         </w:rPr>
-        <w:t xml:space="preserve">        House: "1 Some other house name",</w:t>
+        <w:t xml:space="preserve">        House: "1 </w:t>
+      </w:r>
+      <w:proofErr w:type="gramStart"/>
+      <w:r>
+        <w:rPr>
+          <w:rFonts w:ascii="Courier New" w:eastAsia="Times New Roman" w:hAnsi="Courier New" w:cs="Courier New"/>
+          <w:color w:val="333333"/>
+          <w:sz w:val="20"/>
+          <w:szCs w:val="20"/>
+          <w:lang w:eastAsia="en-IN"/>
+        </w:rPr>
+        <w:t>Some</w:t>
+      </w:r>
+      <w:proofErr w:type="gramEnd"/>
+      <w:r>
+        <w:rPr>
+          <w:rFonts w:ascii="Courier New" w:eastAsia="Times New Roman" w:hAnsi="Courier New" w:cs="Courier New"/>
+          <w:color w:val="333333"/>
+          <w:sz w:val="20"/>
+          <w:szCs w:val="20"/>
+          <w:lang w:eastAsia="en-IN"/>
+        </w:rPr>
+        <w:t xml:space="preserve"> other house name",</w:t>
       </w:r>
     </w:p>
     <w:p>
@@ -4932,7 +5890,30 @@
           <w:lang w:eastAsia="en-IN"/>
         </w:rPr>
         <w:tab/>
-        <w:t>streetname: "Alexander street",</w:t>
+      </w:r>
+      <w:proofErr w:type="spellStart"/>
+      <w:proofErr w:type="gramStart"/>
+      <w:r>
+        <w:rPr>
+          <w:rFonts w:ascii="Courier New" w:eastAsia="Times New Roman" w:hAnsi="Courier New" w:cs="Courier New"/>
+          <w:color w:val="333333"/>
+          <w:sz w:val="20"/>
+          <w:szCs w:val="20"/>
+          <w:lang w:eastAsia="en-IN"/>
+        </w:rPr>
+        <w:t>streetname</w:t>
+      </w:r>
+      <w:proofErr w:type="spellEnd"/>
+      <w:proofErr w:type="gramEnd"/>
+      <w:r>
+        <w:rPr>
+          <w:rFonts w:ascii="Courier New" w:eastAsia="Times New Roman" w:hAnsi="Courier New" w:cs="Courier New"/>
+          <w:color w:val="333333"/>
+          <w:sz w:val="20"/>
+          <w:szCs w:val="20"/>
+          <w:lang w:eastAsia="en-IN"/>
+        </w:rPr>
+        <w:t>: "Alexander street",</w:t>
       </w:r>
     </w:p>
     <w:p>
@@ -4980,7 +5961,29 @@
           <w:szCs w:val="20"/>
           <w:lang w:eastAsia="en-IN"/>
         </w:rPr>
-        <w:t xml:space="preserve">        city: "London",</w:t>
+        <w:t xml:space="preserve">        </w:t>
+      </w:r>
+      <w:proofErr w:type="gramStart"/>
+      <w:r>
+        <w:rPr>
+          <w:rFonts w:ascii="Courier New" w:eastAsia="Times New Roman" w:hAnsi="Courier New" w:cs="Courier New"/>
+          <w:color w:val="333333"/>
+          <w:sz w:val="20"/>
+          <w:szCs w:val="20"/>
+          <w:lang w:eastAsia="en-IN"/>
+        </w:rPr>
+        <w:t>city</w:t>
+      </w:r>
+      <w:proofErr w:type="gramEnd"/>
+      <w:r>
+        <w:rPr>
+          <w:rFonts w:ascii="Courier New" w:eastAsia="Times New Roman" w:hAnsi="Courier New" w:cs="Courier New"/>
+          <w:color w:val="333333"/>
+          <w:sz w:val="20"/>
+          <w:szCs w:val="20"/>
+          <w:lang w:eastAsia="en-IN"/>
+        </w:rPr>
+        <w:t>: "London",</w:t>
       </w:r>
     </w:p>
     <w:p>
@@ -5028,7 +6031,29 @@
           <w:szCs w:val="20"/>
           <w:lang w:eastAsia="en-IN"/>
         </w:rPr>
-        <w:t xml:space="preserve">        state: "NA",</w:t>
+        <w:t xml:space="preserve">        </w:t>
+      </w:r>
+      <w:proofErr w:type="gramStart"/>
+      <w:r>
+        <w:rPr>
+          <w:rFonts w:ascii="Courier New" w:eastAsia="Times New Roman" w:hAnsi="Courier New" w:cs="Courier New"/>
+          <w:color w:val="333333"/>
+          <w:sz w:val="20"/>
+          <w:szCs w:val="20"/>
+          <w:lang w:eastAsia="en-IN"/>
+        </w:rPr>
+        <w:t>state</w:t>
+      </w:r>
+      <w:proofErr w:type="gramEnd"/>
+      <w:r>
+        <w:rPr>
+          <w:rFonts w:ascii="Courier New" w:eastAsia="Times New Roman" w:hAnsi="Courier New" w:cs="Courier New"/>
+          <w:color w:val="333333"/>
+          <w:sz w:val="20"/>
+          <w:szCs w:val="20"/>
+          <w:lang w:eastAsia="en-IN"/>
+        </w:rPr>
+        <w:t>: "NA",</w:t>
       </w:r>
     </w:p>
     <w:p>
@@ -5076,7 +6101,29 @@
           <w:szCs w:val="20"/>
           <w:lang w:eastAsia="en-IN"/>
         </w:rPr>
-        <w:t xml:space="preserve">        zip: "NA"</w:t>
+        <w:t xml:space="preserve">        </w:t>
+      </w:r>
+      <w:proofErr w:type="gramStart"/>
+      <w:r>
+        <w:rPr>
+          <w:rFonts w:ascii="Courier New" w:eastAsia="Times New Roman" w:hAnsi="Courier New" w:cs="Courier New"/>
+          <w:color w:val="333333"/>
+          <w:sz w:val="20"/>
+          <w:szCs w:val="20"/>
+          <w:lang w:eastAsia="en-IN"/>
+        </w:rPr>
+        <w:t>zip</w:t>
+      </w:r>
+      <w:proofErr w:type="gramEnd"/>
+      <w:r>
+        <w:rPr>
+          <w:rFonts w:ascii="Courier New" w:eastAsia="Times New Roman" w:hAnsi="Courier New" w:cs="Courier New"/>
+          <w:color w:val="333333"/>
+          <w:sz w:val="20"/>
+          <w:szCs w:val="20"/>
+          <w:lang w:eastAsia="en-IN"/>
+        </w:rPr>
+        <w:t>: "NA"</w:t>
       </w:r>
     </w:p>
     <w:p>
@@ -5294,7 +6341,31 @@
           <w:shd w:val="clear" w:color="auto" w:fill="F2F2F2"/>
           <w:lang w:eastAsia="en-IN"/>
         </w:rPr>
-        <w:t>An index is required for faster retrieval of data. Indexes in MongoDB are sorted and stored as B-tree structure. There should be a balance between Indexes and queries.</w:t>
+        <w:t xml:space="preserve">An index is required for faster retrieval of data. Indexes in </w:t>
+      </w:r>
+      <w:proofErr w:type="spellStart"/>
+      <w:r>
+        <w:rPr>
+          <w:rFonts w:ascii="Courier New" w:eastAsia="Times New Roman" w:hAnsi="Courier New" w:cs="Courier New"/>
+          <w:b/>
+          <w:bCs/>
+          <w:color w:val="F32B88"/>
+          <w:shd w:val="clear" w:color="auto" w:fill="F2F2F2"/>
+          <w:lang w:eastAsia="en-IN"/>
+        </w:rPr>
+        <w:t>MongoDB</w:t>
+      </w:r>
+      <w:proofErr w:type="spellEnd"/>
+      <w:r>
+        <w:rPr>
+          <w:rFonts w:ascii="Courier New" w:eastAsia="Times New Roman" w:hAnsi="Courier New" w:cs="Courier New"/>
+          <w:b/>
+          <w:bCs/>
+          <w:color w:val="F32B88"/>
+          <w:shd w:val="clear" w:color="auto" w:fill="F2F2F2"/>
+          <w:lang w:eastAsia="en-IN"/>
+        </w:rPr>
+        <w:t xml:space="preserve"> are sorted and stored as B-tree structure. There should be a balance between Indexes and queries.</w:t>
       </w:r>
     </w:p>
     <w:p>
@@ -5318,7 +6389,7 @@
           <w:lang w:eastAsia="en-IN"/>
         </w:rPr>
         <w:pict w14:anchorId="5424CFD8">
-          <v:rect id="_x0000_i1025" style="width:0;height:0" o:hralign="center" o:hrstd="t" o:hr="t" fillcolor="#a0a0a0" stroked="f"/>
+          <v:rect id="_x0000_i1030" style="width:0;height:0" o:hralign="center" o:hrstd="t" o:hr="t" fillcolor="#a0a0a0" stroked="f"/>
         </w:pict>
       </w:r>
     </w:p>
@@ -5341,7 +6412,29 @@
           <w:szCs w:val="24"/>
           <w:lang w:eastAsia="en-IN"/>
         </w:rPr>
-        <w:t>Following are the index types supported in MongoDB.</w:t>
+        <w:t xml:space="preserve">Following are the index types supported in </w:t>
+      </w:r>
+      <w:proofErr w:type="spellStart"/>
+      <w:r>
+        <w:rPr>
+          <w:rFonts w:ascii="Lato" w:eastAsia="Times New Roman" w:hAnsi="Lato" w:cs="Times New Roman"/>
+          <w:color w:val="FFFFFF"/>
+          <w:sz w:val="24"/>
+          <w:szCs w:val="24"/>
+          <w:lang w:eastAsia="en-IN"/>
+        </w:rPr>
+        <w:t>MongoDB</w:t>
+      </w:r>
+      <w:proofErr w:type="spellEnd"/>
+      <w:r>
+        <w:rPr>
+          <w:rFonts w:ascii="Lato" w:eastAsia="Times New Roman" w:hAnsi="Lato" w:cs="Times New Roman"/>
+          <w:color w:val="FFFFFF"/>
+          <w:sz w:val="24"/>
+          <w:szCs w:val="24"/>
+          <w:lang w:eastAsia="en-IN"/>
+        </w:rPr>
+        <w:t>.</w:t>
       </w:r>
     </w:p>
     <w:p>
@@ -5359,6 +6452,7 @@
           <w:lang w:eastAsia="en-IN"/>
         </w:rPr>
       </w:pPr>
+      <w:proofErr w:type="spellStart"/>
       <w:r>
         <w:rPr>
           <w:rFonts w:ascii="Courier New" w:eastAsia="Times New Roman" w:hAnsi="Courier New" w:cs="Courier New"/>
@@ -5370,6 +6464,7 @@
         </w:rPr>
         <w:t>Default_id</w:t>
       </w:r>
+      <w:proofErr w:type="spellEnd"/>
       <w:r>
         <w:rPr>
           <w:rFonts w:ascii="Lato" w:eastAsia="Times New Roman" w:hAnsi="Lato" w:cs="Times New Roman"/>
@@ -5378,8 +6473,20 @@
           <w:szCs w:val="24"/>
           <w:lang w:eastAsia="en-IN"/>
         </w:rPr>
-        <w:t>: Each collection contains an index named default_id</w:t>
-      </w:r>
+        <w:t xml:space="preserve">: Each collection contains an index named </w:t>
+      </w:r>
+      <w:proofErr w:type="spellStart"/>
+      <w:r>
+        <w:rPr>
+          <w:rFonts w:ascii="Lato" w:eastAsia="Times New Roman" w:hAnsi="Lato" w:cs="Times New Roman"/>
+          <w:color w:val="FFFFFF"/>
+          <w:sz w:val="24"/>
+          <w:szCs w:val="24"/>
+          <w:lang w:eastAsia="en-IN"/>
+        </w:rPr>
+        <w:t>default_id</w:t>
+      </w:r>
+      <w:proofErr w:type="spellEnd"/>
     </w:p>
     <w:p>
       <w:pPr>
@@ -5507,6 +6614,7 @@
           <w:lang w:eastAsia="en-IN"/>
         </w:rPr>
       </w:pPr>
+      <w:proofErr w:type="spellStart"/>
       <w:r>
         <w:rPr>
           <w:rFonts w:ascii="Courier New" w:eastAsia="Times New Roman" w:hAnsi="Courier New" w:cs="Courier New"/>
@@ -5516,7 +6624,19 @@
           <w:shd w:val="clear" w:color="auto" w:fill="F2F2F2"/>
           <w:lang w:eastAsia="en-IN"/>
         </w:rPr>
-        <w:t>Multikey Index</w:t>
+        <w:t>Multikey</w:t>
+      </w:r>
+      <w:proofErr w:type="spellEnd"/>
+      <w:r>
+        <w:rPr>
+          <w:rFonts w:ascii="Courier New" w:eastAsia="Times New Roman" w:hAnsi="Courier New" w:cs="Courier New"/>
+          <w:b/>
+          <w:bCs/>
+          <w:color w:val="F32B88"/>
+          <w:shd w:val="clear" w:color="auto" w:fill="F2F2F2"/>
+          <w:lang w:eastAsia="en-IN"/>
+        </w:rPr>
+        <w:t xml:space="preserve"> Index</w:t>
       </w:r>
       <w:r>
         <w:rPr>
@@ -5604,6 +6724,7 @@
           <w:shd w:val="clear" w:color="auto" w:fill="F2F2F2"/>
           <w:lang w:eastAsia="en-IN"/>
         </w:rPr>
+        <w:lastRenderedPageBreak/>
         <w:t>Index Selection - Factors Consideration</w:t>
       </w:r>
     </w:p>
@@ -5628,12 +6749,10 @@
           <w:shd w:val="clear" w:color="auto" w:fill="F2F2F2"/>
           <w:lang w:eastAsia="en-IN"/>
         </w:rPr>
-        <w:t>When query in MongoDB is not indexed, a full collection scan will be performed. The absence of index can cause significant database performance degradation.</w:t>
-      </w:r>
-    </w:p>
-    <w:p>
-      <w:pPr>
-        <w:spacing w:after="150" w:line="240" w:lineRule="auto"/>
+        <w:t xml:space="preserve">When query in </w:t>
+      </w:r>
+      <w:proofErr w:type="spellStart"/>
+      <w:r>
         <w:rPr>
           <w:rFonts w:ascii="Courier New" w:eastAsia="Times New Roman" w:hAnsi="Courier New" w:cs="Courier New"/>
           <w:b/>
@@ -5642,7 +6761,9 @@
           <w:shd w:val="clear" w:color="auto" w:fill="F2F2F2"/>
           <w:lang w:eastAsia="en-IN"/>
         </w:rPr>
-      </w:pPr>
+        <w:t>MongoDB</w:t>
+      </w:r>
+      <w:proofErr w:type="spellEnd"/>
       <w:r>
         <w:rPr>
           <w:rFonts w:ascii="Courier New" w:eastAsia="Times New Roman" w:hAnsi="Courier New" w:cs="Courier New"/>
@@ -5652,7 +6773,44 @@
           <w:shd w:val="clear" w:color="auto" w:fill="F2F2F2"/>
           <w:lang w:eastAsia="en-IN"/>
         </w:rPr>
-        <w:t>sort() method returns documents in ascending or descending order.</w:t>
+        <w:t xml:space="preserve"> is not indexed, a full collection scan will be performed. The absence of index can cause significant database performance degradation.</w:t>
+      </w:r>
+    </w:p>
+    <w:p>
+      <w:pPr>
+        <w:spacing w:after="150" w:line="240" w:lineRule="auto"/>
+        <w:rPr>
+          <w:rFonts w:ascii="Courier New" w:eastAsia="Times New Roman" w:hAnsi="Courier New" w:cs="Courier New"/>
+          <w:b/>
+          <w:bCs/>
+          <w:color w:val="F32B88"/>
+          <w:shd w:val="clear" w:color="auto" w:fill="F2F2F2"/>
+          <w:lang w:eastAsia="en-IN"/>
+        </w:rPr>
+      </w:pPr>
+      <w:proofErr w:type="gramStart"/>
+      <w:r>
+        <w:rPr>
+          <w:rFonts w:ascii="Courier New" w:eastAsia="Times New Roman" w:hAnsi="Courier New" w:cs="Courier New"/>
+          <w:b/>
+          <w:bCs/>
+          <w:color w:val="F32B88"/>
+          <w:shd w:val="clear" w:color="auto" w:fill="F2F2F2"/>
+          <w:lang w:eastAsia="en-IN"/>
+        </w:rPr>
+        <w:t>sort(</w:t>
+      </w:r>
+      <w:proofErr w:type="gramEnd"/>
+      <w:r>
+        <w:rPr>
+          <w:rFonts w:ascii="Courier New" w:eastAsia="Times New Roman" w:hAnsi="Courier New" w:cs="Courier New"/>
+          <w:b/>
+          <w:bCs/>
+          <w:color w:val="F32B88"/>
+          <w:shd w:val="clear" w:color="auto" w:fill="F2F2F2"/>
+          <w:lang w:eastAsia="en-IN"/>
+        </w:rPr>
+        <w:t>) method returns documents in ascending or descending order.</w:t>
       </w:r>
     </w:p>
     <w:p>
@@ -5763,17 +6921,10 @@
           <w:szCs w:val="22"/>
           <w:shd w:val="clear" w:color="auto" w:fill="F2F2F2"/>
         </w:rPr>
-        <w:t>Few of the most common Index properties in MongoDB include:</w:t>
-      </w:r>
-    </w:p>
-    <w:p>
-      <w:pPr>
-        <w:pStyle w:val="NormalWeb"/>
-        <w:numPr>
-          <w:ilvl w:val="0"/>
-          <w:numId w:val="2"/>
-        </w:numPr>
-        <w:spacing w:before="0" w:beforeAutospacing="0" w:after="150" w:afterAutospacing="0"/>
+        <w:t xml:space="preserve">Few of the most common Index properties in </w:t>
+      </w:r>
+      <w:proofErr w:type="spellStart"/>
+      <w:r>
         <w:rPr>
           <w:rFonts w:ascii="Courier New" w:hAnsi="Courier New" w:cs="Courier New"/>
           <w:b/>
@@ -5783,21 +6934,9 @@
           <w:szCs w:val="22"/>
           <w:shd w:val="clear" w:color="auto" w:fill="F2F2F2"/>
         </w:rPr>
-      </w:pPr>
-      <w:r>
-        <w:rPr>
-          <w:rFonts w:ascii="Courier New" w:hAnsi="Courier New" w:cs="Courier New"/>
-          <w:color w:val="F32B88"/>
-          <w:sz w:val="22"/>
-          <w:szCs w:val="22"/>
-          <w:shd w:val="clear" w:color="auto" w:fill="F2F2F2"/>
-        </w:rPr>
-        <w:lastRenderedPageBreak/>
-        <w:t>1. </w:t>
-      </w:r>
-      <w:r>
-        <w:t>Unique Index</w:t>
-      </w:r>
+        <w:t>MongoDB</w:t>
+      </w:r>
+      <w:proofErr w:type="spellEnd"/>
       <w:r>
         <w:rPr>
           <w:rFonts w:ascii="Courier New" w:hAnsi="Courier New" w:cs="Courier New"/>
@@ -5808,7 +6947,7 @@
           <w:szCs w:val="22"/>
           <w:shd w:val="clear" w:color="auto" w:fill="F2F2F2"/>
         </w:rPr>
-        <w:t> helps MongoDB to reject duplicate values for the indexed field.</w:t>
+        <w:t xml:space="preserve"> include:</w:t>
       </w:r>
     </w:p>
     <w:p>
@@ -5837,10 +6976,10 @@
           <w:szCs w:val="22"/>
           <w:shd w:val="clear" w:color="auto" w:fill="F2F2F2"/>
         </w:rPr>
-        <w:t>2. </w:t>
-      </w:r>
-      <w:r>
-        <w:t>Sparse Index</w:t>
+        <w:t>1. </w:t>
+      </w:r>
+      <w:r>
+        <w:t>Unique Index</w:t>
       </w:r>
       <w:r>
         <w:rPr>
@@ -5852,17 +6991,10 @@
           <w:szCs w:val="22"/>
           <w:shd w:val="clear" w:color="auto" w:fill="F2F2F2"/>
         </w:rPr>
-        <w:t> ensures that only index contains entries for documents that have the indexed field. Documents that do not possess the indexed field will be skipped.</w:t>
-      </w:r>
-    </w:p>
-    <w:p>
-      <w:pPr>
-        <w:pStyle w:val="NormalWeb"/>
-        <w:numPr>
-          <w:ilvl w:val="0"/>
-          <w:numId w:val="2"/>
-        </w:numPr>
-        <w:spacing w:before="0" w:beforeAutospacing="0" w:after="150" w:afterAutospacing="0"/>
+        <w:t xml:space="preserve"> helps </w:t>
+      </w:r>
+      <w:proofErr w:type="spellStart"/>
+      <w:r>
         <w:rPr>
           <w:rFonts w:ascii="Courier New" w:hAnsi="Courier New" w:cs="Courier New"/>
           <w:b/>
@@ -5872,20 +7004,9 @@
           <w:szCs w:val="22"/>
           <w:shd w:val="clear" w:color="auto" w:fill="F2F2F2"/>
         </w:rPr>
-      </w:pPr>
-      <w:r>
-        <w:rPr>
-          <w:rFonts w:ascii="Courier New" w:hAnsi="Courier New" w:cs="Courier New"/>
-          <w:color w:val="F32B88"/>
-          <w:sz w:val="22"/>
-          <w:szCs w:val="22"/>
-          <w:shd w:val="clear" w:color="auto" w:fill="F2F2F2"/>
-        </w:rPr>
-        <w:t>3. </w:t>
-      </w:r>
-      <w:r>
-        <w:t>TTL Index</w:t>
-      </w:r>
+        <w:t>MongoDB</w:t>
+      </w:r>
+      <w:proofErr w:type="spellEnd"/>
       <w:r>
         <w:rPr>
           <w:rFonts w:ascii="Courier New" w:hAnsi="Courier New" w:cs="Courier New"/>
@@ -5896,7 +7017,7 @@
           <w:szCs w:val="22"/>
           <w:shd w:val="clear" w:color="auto" w:fill="F2F2F2"/>
         </w:rPr>
-        <w:t> is used where there is a need for automatically removing documents from a collection after a certain amount of time.</w:t>
+        <w:t xml:space="preserve"> to reject duplicate values for the indexed field.</w:t>
       </w:r>
     </w:p>
     <w:p>
@@ -5925,10 +7046,10 @@
           <w:szCs w:val="22"/>
           <w:shd w:val="clear" w:color="auto" w:fill="F2F2F2"/>
         </w:rPr>
-        <w:t>4. </w:t>
-      </w:r>
-      <w:r>
-        <w:t>Parse Index</w:t>
+        <w:t>2. </w:t>
+      </w:r>
+      <w:r>
+        <w:t>Sparse Index</w:t>
       </w:r>
       <w:r>
         <w:rPr>
@@ -5940,7 +7061,121 @@
           <w:szCs w:val="22"/>
           <w:shd w:val="clear" w:color="auto" w:fill="F2F2F2"/>
         </w:rPr>
-        <w:t> Index the documents in a collection when specified filter expression is met. It is a subset of the </w:t>
+        <w:t> ensures that only index contains entries for documents that have the indexed field. Documents that do not possess the indexed field will be skipped.</w:t>
+      </w:r>
+    </w:p>
+    <w:p>
+      <w:pPr>
+        <w:pStyle w:val="NormalWeb"/>
+        <w:numPr>
+          <w:ilvl w:val="0"/>
+          <w:numId w:val="2"/>
+        </w:numPr>
+        <w:spacing w:before="0" w:beforeAutospacing="0" w:after="150" w:afterAutospacing="0"/>
+        <w:rPr>
+          <w:rFonts w:ascii="Courier New" w:hAnsi="Courier New" w:cs="Courier New"/>
+          <w:b/>
+          <w:bCs/>
+          <w:color w:val="F32B88"/>
+          <w:sz w:val="22"/>
+          <w:szCs w:val="22"/>
+          <w:shd w:val="clear" w:color="auto" w:fill="F2F2F2"/>
+        </w:rPr>
+      </w:pPr>
+      <w:r>
+        <w:rPr>
+          <w:rFonts w:ascii="Courier New" w:hAnsi="Courier New" w:cs="Courier New"/>
+          <w:color w:val="F32B88"/>
+          <w:sz w:val="22"/>
+          <w:szCs w:val="22"/>
+          <w:shd w:val="clear" w:color="auto" w:fill="F2F2F2"/>
+        </w:rPr>
+        <w:t>3. </w:t>
+      </w:r>
+      <w:r>
+        <w:t>TTL Index</w:t>
+      </w:r>
+      <w:r>
+        <w:rPr>
+          <w:rFonts w:ascii="Courier New" w:hAnsi="Courier New" w:cs="Courier New"/>
+          <w:b/>
+          <w:bCs/>
+          <w:color w:val="F32B88"/>
+          <w:sz w:val="22"/>
+          <w:szCs w:val="22"/>
+          <w:shd w:val="clear" w:color="auto" w:fill="F2F2F2"/>
+        </w:rPr>
+        <w:t> is used where there is a need for automatically removing documents from a collection after a certain amount of time.</w:t>
+      </w:r>
+    </w:p>
+    <w:p>
+      <w:pPr>
+        <w:pStyle w:val="NormalWeb"/>
+        <w:numPr>
+          <w:ilvl w:val="0"/>
+          <w:numId w:val="2"/>
+        </w:numPr>
+        <w:spacing w:before="0" w:beforeAutospacing="0" w:after="150" w:afterAutospacing="0"/>
+        <w:rPr>
+          <w:rFonts w:ascii="Courier New" w:hAnsi="Courier New" w:cs="Courier New"/>
+          <w:b/>
+          <w:bCs/>
+          <w:color w:val="F32B88"/>
+          <w:sz w:val="22"/>
+          <w:szCs w:val="22"/>
+          <w:shd w:val="clear" w:color="auto" w:fill="F2F2F2"/>
+        </w:rPr>
+      </w:pPr>
+      <w:r>
+        <w:rPr>
+          <w:rFonts w:ascii="Courier New" w:hAnsi="Courier New" w:cs="Courier New"/>
+          <w:color w:val="F32B88"/>
+          <w:sz w:val="22"/>
+          <w:szCs w:val="22"/>
+          <w:shd w:val="clear" w:color="auto" w:fill="F2F2F2"/>
+        </w:rPr>
+        <w:t>4. </w:t>
+      </w:r>
+      <w:r>
+        <w:t>Parse Index</w:t>
+      </w:r>
+      <w:r>
+        <w:rPr>
+          <w:rFonts w:ascii="Courier New" w:hAnsi="Courier New" w:cs="Courier New"/>
+          <w:b/>
+          <w:bCs/>
+          <w:color w:val="F32B88"/>
+          <w:sz w:val="22"/>
+          <w:szCs w:val="22"/>
+          <w:shd w:val="clear" w:color="auto" w:fill="F2F2F2"/>
+        </w:rPr>
+        <w:t> </w:t>
+      </w:r>
+      <w:proofErr w:type="spellStart"/>
+      <w:r>
+        <w:rPr>
+          <w:rFonts w:ascii="Courier New" w:hAnsi="Courier New" w:cs="Courier New"/>
+          <w:b/>
+          <w:bCs/>
+          <w:color w:val="F32B88"/>
+          <w:sz w:val="22"/>
+          <w:szCs w:val="22"/>
+          <w:shd w:val="clear" w:color="auto" w:fill="F2F2F2"/>
+        </w:rPr>
+        <w:t>Index</w:t>
+      </w:r>
+      <w:proofErr w:type="spellEnd"/>
+      <w:r>
+        <w:rPr>
+          <w:rFonts w:ascii="Courier New" w:hAnsi="Courier New" w:cs="Courier New"/>
+          <w:b/>
+          <w:bCs/>
+          <w:color w:val="F32B88"/>
+          <w:sz w:val="22"/>
+          <w:szCs w:val="22"/>
+          <w:shd w:val="clear" w:color="auto" w:fill="F2F2F2"/>
+        </w:rPr>
+        <w:t xml:space="preserve"> the documents in a collection when specified filter expression is met. It is a subset of the </w:t>
       </w:r>
       <w:r>
         <w:rPr>
@@ -6034,15 +7269,39 @@
           <w:lang w:eastAsia="en-IN"/>
         </w:rPr>
       </w:pPr>
-      <w:r>
-        <w:rPr>
-          <w:rFonts w:ascii="Courier New" w:eastAsia="Times New Roman" w:hAnsi="Courier New" w:cs="Courier New"/>
-          <w:color w:val="333333"/>
-          <w:sz w:val="20"/>
-          <w:szCs w:val="20"/>
-          <w:lang w:eastAsia="en-IN"/>
-        </w:rPr>
-        <w:t>db.file.createIndex({tags: 1});</w:t>
+      <w:proofErr w:type="spellStart"/>
+      <w:proofErr w:type="gramStart"/>
+      <w:r>
+        <w:rPr>
+          <w:rFonts w:ascii="Courier New" w:eastAsia="Times New Roman" w:hAnsi="Courier New" w:cs="Courier New"/>
+          <w:color w:val="333333"/>
+          <w:sz w:val="20"/>
+          <w:szCs w:val="20"/>
+          <w:lang w:eastAsia="en-IN"/>
+        </w:rPr>
+        <w:t>db.file.createIndex</w:t>
+      </w:r>
+      <w:proofErr w:type="spellEnd"/>
+      <w:r>
+        <w:rPr>
+          <w:rFonts w:ascii="Courier New" w:eastAsia="Times New Roman" w:hAnsi="Courier New" w:cs="Courier New"/>
+          <w:color w:val="333333"/>
+          <w:sz w:val="20"/>
+          <w:szCs w:val="20"/>
+          <w:lang w:eastAsia="en-IN"/>
+        </w:rPr>
+        <w:t>(</w:t>
+      </w:r>
+      <w:proofErr w:type="gramEnd"/>
+      <w:r>
+        <w:rPr>
+          <w:rFonts w:ascii="Courier New" w:eastAsia="Times New Roman" w:hAnsi="Courier New" w:cs="Courier New"/>
+          <w:color w:val="333333"/>
+          <w:sz w:val="20"/>
+          <w:szCs w:val="20"/>
+          <w:lang w:eastAsia="en-IN"/>
+        </w:rPr>
+        <w:t>{tags: 1});</w:t>
       </w:r>
     </w:p>
     <w:p>
@@ -6062,12 +7321,30 @@
           <w:color w:val="333333"/>
         </w:rPr>
       </w:pPr>
+      <w:proofErr w:type="spellStart"/>
+      <w:proofErr w:type="gramStart"/>
       <w:r>
         <w:rPr>
           <w:rStyle w:val="HTMLCode"/>
           <w:color w:val="333333"/>
         </w:rPr>
-        <w:t>db.file.dropIndex({tags: 1});</w:t>
+        <w:t>db.file.dropIndex</w:t>
+      </w:r>
+      <w:proofErr w:type="spellEnd"/>
+      <w:r>
+        <w:rPr>
+          <w:rStyle w:val="HTMLCode"/>
+          <w:color w:val="333333"/>
+        </w:rPr>
+        <w:t>(</w:t>
+      </w:r>
+      <w:proofErr w:type="gramEnd"/>
+      <w:r>
+        <w:rPr>
+          <w:rStyle w:val="HTMLCode"/>
+          <w:color w:val="333333"/>
+        </w:rPr>
+        <w:t>{tags: 1});</w:t>
       </w:r>
     </w:p>
     <w:p>
@@ -6087,30 +7364,68 @@
           <w:color w:val="333333"/>
         </w:rPr>
       </w:pPr>
+      <w:proofErr w:type="spellStart"/>
+      <w:proofErr w:type="gramStart"/>
       <w:r>
         <w:rPr>
           <w:rStyle w:val="HTMLCode"/>
           <w:color w:val="333333"/>
         </w:rPr>
-        <w:t>db.Player.createIndex( { score: 1 } )</w:t>
+        <w:t>db.Player.createIndex</w:t>
+      </w:r>
+      <w:proofErr w:type="spellEnd"/>
+      <w:r>
+        <w:rPr>
+          <w:rStyle w:val="HTMLCode"/>
+          <w:color w:val="333333"/>
+        </w:rPr>
+        <w:t>(</w:t>
+      </w:r>
+      <w:proofErr w:type="gramEnd"/>
+      <w:r>
+        <w:rPr>
+          <w:rStyle w:val="HTMLCode"/>
+          <w:color w:val="333333"/>
+        </w:rPr>
+        <w:t xml:space="preserve"> { score: 1 } )</w:t>
       </w:r>
     </w:p>
     <w:p>
       <w:pPr>
         <w:pStyle w:val="3heading3"/>
       </w:pPr>
-      <w:r>
-        <w:t>getting an index</w:t>
-      </w:r>
-    </w:p>
-    <w:p>
-      <w:r>
-        <w:t>db.Products.getIndexes();</w:t>
-      </w:r>
-    </w:p>
-    <w:p>
-      <w:r>
-        <w:t>inserting  a record</w:t>
+      <w:proofErr w:type="gramStart"/>
+      <w:r>
+        <w:t>getting</w:t>
+      </w:r>
+      <w:proofErr w:type="gramEnd"/>
+      <w:r>
+        <w:t xml:space="preserve"> an index</w:t>
+      </w:r>
+    </w:p>
+    <w:p>
+      <w:proofErr w:type="spellStart"/>
+      <w:proofErr w:type="gramStart"/>
+      <w:r>
+        <w:t>db.Products.getIndexes</w:t>
+      </w:r>
+      <w:proofErr w:type="spellEnd"/>
+      <w:r>
+        <w:t>(</w:t>
+      </w:r>
+      <w:proofErr w:type="gramEnd"/>
+      <w:r>
+        <w:t>);</w:t>
+      </w:r>
+    </w:p>
+    <w:p>
+      <w:proofErr w:type="gramStart"/>
+      <w:r>
+        <w:t>inserting  a</w:t>
+      </w:r>
+      <w:proofErr w:type="gramEnd"/>
+      <w:r>
+        <w:t xml:space="preserve"> record</w:t>
       </w:r>
     </w:p>
     <w:p>
@@ -6130,13 +7445,24 @@
           <w:color w:val="333333"/>
         </w:rPr>
       </w:pPr>
+      <w:proofErr w:type="spellStart"/>
+      <w:proofErr w:type="gramStart"/>
       <w:r>
         <w:rPr>
           <w:rStyle w:val="HTMLCode"/>
           <w:color w:val="333333"/>
         </w:rPr>
-        <w:t>db.Player.insert({</w:t>
-      </w:r>
+        <w:t>db.Player.insert</w:t>
+      </w:r>
+      <w:proofErr w:type="spellEnd"/>
+      <w:r>
+        <w:rPr>
+          <w:rStyle w:val="HTMLCode"/>
+          <w:color w:val="333333"/>
+        </w:rPr>
+        <w:t>({</w:t>
+      </w:r>
+      <w:proofErr w:type="gramEnd"/>
     </w:p>
     <w:p>
       <w:pPr>
@@ -6185,7 +7511,23 @@
           <w:rStyle w:val="HTMLCode"/>
           <w:color w:val="333333"/>
         </w:rPr>
-        <w:t xml:space="preserve">  "score": 10340,</w:t>
+        <w:t xml:space="preserve">  "</w:t>
+      </w:r>
+      <w:proofErr w:type="gramStart"/>
+      <w:r>
+        <w:rPr>
+          <w:rStyle w:val="HTMLCode"/>
+          <w:color w:val="333333"/>
+        </w:rPr>
+        <w:t>score</w:t>
+      </w:r>
+      <w:proofErr w:type="gramEnd"/>
+      <w:r>
+        <w:rPr>
+          <w:rStyle w:val="HTMLCode"/>
+          <w:color w:val="333333"/>
+        </w:rPr>
+        <w:t>": 10340,</w:t>
       </w:r>
     </w:p>
     <w:p>
@@ -6210,7 +7552,23 @@
           <w:rStyle w:val="HTMLCode"/>
           <w:color w:val="333333"/>
         </w:rPr>
-        <w:t xml:space="preserve">  "location": { state: "NSW", city: "Sydney" }</w:t>
+        <w:t xml:space="preserve">  "</w:t>
+      </w:r>
+      <w:proofErr w:type="gramStart"/>
+      <w:r>
+        <w:rPr>
+          <w:rStyle w:val="HTMLCode"/>
+          <w:color w:val="333333"/>
+        </w:rPr>
+        <w:t>location</w:t>
+      </w:r>
+      <w:proofErr w:type="gramEnd"/>
+      <w:r>
+        <w:rPr>
+          <w:rStyle w:val="HTMLCode"/>
+          <w:color w:val="333333"/>
+        </w:rPr>
+        <w:t>": { state: "NSW", city: "Sydney" }</w:t>
       </w:r>
     </w:p>
     <w:p>
@@ -6250,6 +7608,7 @@
           <w:rFonts w:eastAsia="Times New Roman"/>
           <w:lang w:eastAsia="en-IN"/>
         </w:rPr>
+        <w:lastRenderedPageBreak/>
         <w:t>Compound indexes</w:t>
       </w:r>
     </w:p>
@@ -6261,24 +7620,272 @@
           <w:color w:val="333333"/>
         </w:rPr>
       </w:pPr>
+      <w:proofErr w:type="spellStart"/>
+      <w:proofErr w:type="gramStart"/>
       <w:r>
         <w:rPr>
           <w:rStyle w:val="HTMLCode"/>
           <w:rFonts w:eastAsiaTheme="minorHAnsi"/>
           <w:color w:val="333333"/>
         </w:rPr>
-        <w:t>db.collectionname.createIndex({&lt;field1&gt;: &lt;type&gt;, &lt;field2&gt;: &lt;type2&gt;, ... } )</w:t>
+        <w:t>db.collectionname.createIndex</w:t>
+      </w:r>
+      <w:proofErr w:type="spellEnd"/>
+      <w:r>
+        <w:rPr>
+          <w:rStyle w:val="HTMLCode"/>
+          <w:rFonts w:eastAsiaTheme="minorHAnsi"/>
+          <w:color w:val="333333"/>
+        </w:rPr>
+        <w:t>(</w:t>
+      </w:r>
+      <w:proofErr w:type="gramEnd"/>
+      <w:r>
+        <w:rPr>
+          <w:rStyle w:val="HTMLCode"/>
+          <w:rFonts w:eastAsiaTheme="minorHAnsi"/>
+          <w:color w:val="333333"/>
+        </w:rPr>
+        <w:t>{&lt;field1&gt;: &lt;type&gt;, &lt;field2&gt;: &lt;type2&gt;, ... } )</w:t>
       </w:r>
     </w:p>
     <w:p/>
     <w:p>
       <w:pPr>
-        <w:rPr>
-          <w:lang w:eastAsia="en-IN"/>
-        </w:rPr>
-      </w:pPr>
-    </w:p>
-    <w:p/>
+        <w:pStyle w:val="Heading2"/>
+        <w:rPr>
+          <w:lang w:eastAsia="en-IN"/>
+        </w:rPr>
+      </w:pPr>
+      <w:proofErr w:type="gramStart"/>
+      <w:r>
+        <w:rPr>
+          <w:lang w:eastAsia="en-IN"/>
+        </w:rPr>
+        <w:t>Optimizing  Query</w:t>
+      </w:r>
+      <w:proofErr w:type="gramEnd"/>
+      <w:r>
+        <w:rPr>
+          <w:lang w:eastAsia="en-IN"/>
+        </w:rPr>
+        <w:t xml:space="preserve"> performance</w:t>
+      </w:r>
+    </w:p>
+    <w:p>
+      <w:pPr>
+        <w:numPr>
+          <w:ilvl w:val="0"/>
+          <w:numId w:val="11"/>
+        </w:numPr>
+        <w:spacing w:before="100" w:beforeAutospacing="1" w:after="100" w:afterAutospacing="1" w:line="240" w:lineRule="auto"/>
+        <w:rPr>
+          <w:rStyle w:val="HTMLCode"/>
+          <w:rFonts w:eastAsiaTheme="minorHAnsi"/>
+          <w:color w:val="333333"/>
+        </w:rPr>
+      </w:pPr>
+      <w:r>
+        <w:rPr>
+          <w:rStyle w:val="HTMLCode"/>
+          <w:rFonts w:eastAsiaTheme="minorHAnsi"/>
+          <w:color w:val="333333"/>
+        </w:rPr>
+        <w:t>Creating indexes</w:t>
+      </w:r>
+    </w:p>
+    <w:p>
+      <w:pPr>
+        <w:numPr>
+          <w:ilvl w:val="0"/>
+          <w:numId w:val="11"/>
+        </w:numPr>
+        <w:spacing w:before="100" w:beforeAutospacing="1" w:after="100" w:afterAutospacing="1" w:line="240" w:lineRule="auto"/>
+        <w:rPr>
+          <w:rStyle w:val="HTMLCode"/>
+          <w:rFonts w:eastAsiaTheme="minorHAnsi"/>
+          <w:color w:val="333333"/>
+        </w:rPr>
+      </w:pPr>
+      <w:r>
+        <w:rPr>
+          <w:rStyle w:val="HTMLCode"/>
+          <w:rFonts w:eastAsiaTheme="minorHAnsi"/>
+          <w:color w:val="333333"/>
+        </w:rPr>
+        <w:t>Limit the number of query results to decrease network demand by utilizing </w:t>
+      </w:r>
+      <w:proofErr w:type="gramStart"/>
+      <w:r>
+        <w:rPr>
+          <w:rStyle w:val="HTMLCode"/>
+          <w:rFonts w:eastAsiaTheme="minorHAnsi"/>
+          <w:color w:val="333333"/>
+        </w:rPr>
+        <w:t>limit(</w:t>
+      </w:r>
+      <w:proofErr w:type="gramEnd"/>
+      <w:r>
+        <w:rPr>
+          <w:rStyle w:val="HTMLCode"/>
+          <w:rFonts w:eastAsiaTheme="minorHAnsi"/>
+          <w:color w:val="333333"/>
+        </w:rPr>
+        <w:t>) command.</w:t>
+      </w:r>
+    </w:p>
+    <w:p>
+      <w:pPr>
+        <w:numPr>
+          <w:ilvl w:val="0"/>
+          <w:numId w:val="11"/>
+        </w:numPr>
+        <w:spacing w:before="100" w:beforeAutospacing="1" w:after="100" w:afterAutospacing="1" w:line="240" w:lineRule="auto"/>
+        <w:rPr>
+          <w:rStyle w:val="HTMLCode"/>
+          <w:rFonts w:eastAsiaTheme="minorHAnsi"/>
+          <w:color w:val="333333"/>
+        </w:rPr>
+      </w:pPr>
+      <w:r>
+        <w:rPr>
+          <w:rStyle w:val="HTMLCode"/>
+          <w:rFonts w:eastAsiaTheme="minorHAnsi"/>
+          <w:color w:val="333333"/>
+        </w:rPr>
+        <w:t>Use projections to return only necessary data</w:t>
+      </w:r>
+    </w:p>
+    <w:p>
+      <w:pPr>
+        <w:numPr>
+          <w:ilvl w:val="0"/>
+          <w:numId w:val="11"/>
+        </w:numPr>
+        <w:spacing w:before="100" w:beforeAutospacing="1" w:after="100" w:afterAutospacing="1" w:line="240" w:lineRule="auto"/>
+        <w:rPr>
+          <w:rStyle w:val="HTMLCode"/>
+          <w:rFonts w:eastAsiaTheme="minorHAnsi"/>
+          <w:color w:val="333333"/>
+        </w:rPr>
+      </w:pPr>
+      <w:r>
+        <w:rPr>
+          <w:rStyle w:val="HTMLCode"/>
+          <w:rFonts w:eastAsiaTheme="minorHAnsi"/>
+          <w:color w:val="333333"/>
+        </w:rPr>
+        <w:t>Use $hint to select a particular index</w:t>
+      </w:r>
+    </w:p>
+    <w:p>
+      <w:pPr>
+        <w:numPr>
+          <w:ilvl w:val="0"/>
+          <w:numId w:val="11"/>
+        </w:numPr>
+        <w:spacing w:before="100" w:beforeAutospacing="1" w:after="100" w:afterAutospacing="1" w:line="240" w:lineRule="auto"/>
+        <w:rPr>
+          <w:rStyle w:val="HTMLCode"/>
+          <w:rFonts w:eastAsiaTheme="minorHAnsi"/>
+          <w:color w:val="333333"/>
+        </w:rPr>
+      </w:pPr>
+      <w:r>
+        <w:rPr>
+          <w:rStyle w:val="HTMLCode"/>
+          <w:rFonts w:eastAsiaTheme="minorHAnsi"/>
+          <w:color w:val="333333"/>
+        </w:rPr>
+        <w:t>Use increment operator to perform a server-side operation</w:t>
+      </w:r>
+    </w:p>
+    <w:p>
+      <w:pPr>
+        <w:numPr>
+          <w:ilvl w:val="0"/>
+          <w:numId w:val="11"/>
+        </w:numPr>
+        <w:spacing w:before="100" w:beforeAutospacing="1" w:after="100" w:afterAutospacing="1" w:line="240" w:lineRule="auto"/>
+        <w:rPr>
+          <w:rStyle w:val="HTMLCode"/>
+          <w:rFonts w:eastAsiaTheme="minorHAnsi"/>
+          <w:color w:val="333333"/>
+        </w:rPr>
+      </w:pPr>
+      <w:r>
+        <w:rPr>
+          <w:rStyle w:val="HTMLCode"/>
+          <w:rFonts w:eastAsiaTheme="minorHAnsi"/>
+          <w:color w:val="333333"/>
+        </w:rPr>
+        <w:t>Run database profiler and find the query which is running slow and optimize the statement</w:t>
+      </w:r>
+    </w:p>
+    <w:p>
+      <w:pPr>
+        <w:numPr>
+          <w:ilvl w:val="0"/>
+          <w:numId w:val="11"/>
+        </w:numPr>
+        <w:spacing w:before="100" w:beforeAutospacing="1" w:after="100" w:afterAutospacing="1" w:line="240" w:lineRule="auto"/>
+        <w:rPr>
+          <w:rStyle w:val="HTMLCode"/>
+          <w:rFonts w:eastAsiaTheme="minorHAnsi"/>
+          <w:color w:val="333333"/>
+        </w:rPr>
+      </w:pPr>
+      <w:r>
+        <w:rPr>
+          <w:rStyle w:val="HTMLCode"/>
+          <w:rFonts w:eastAsiaTheme="minorHAnsi"/>
+          <w:color w:val="333333"/>
+        </w:rPr>
+        <w:t>Rebuild index if needed</w:t>
+      </w:r>
+    </w:p>
+    <w:p>
+      <w:pPr>
+        <w:numPr>
+          <w:ilvl w:val="0"/>
+          <w:numId w:val="11"/>
+        </w:numPr>
+        <w:spacing w:before="100" w:beforeAutospacing="1" w:after="100" w:afterAutospacing="1" w:line="240" w:lineRule="auto"/>
+        <w:rPr>
+          <w:rStyle w:val="HTMLCode"/>
+          <w:rFonts w:eastAsiaTheme="minorHAnsi"/>
+          <w:color w:val="333333"/>
+        </w:rPr>
+      </w:pPr>
+      <w:r>
+        <w:rPr>
+          <w:rStyle w:val="HTMLCode"/>
+          <w:rFonts w:eastAsiaTheme="minorHAnsi"/>
+          <w:color w:val="333333"/>
+        </w:rPr>
+        <w:t>Set maximum execution times</w:t>
+      </w:r>
+      <w:bookmarkStart w:id="0" w:name="_GoBack"/>
+      <w:bookmarkEnd w:id="0"/>
+    </w:p>
+    <w:p>
+      <w:pPr>
+        <w:rPr>
+          <w:rStyle w:val="HTMLCode"/>
+          <w:rFonts w:eastAsiaTheme="minorHAnsi"/>
+          <w:color w:val="333333"/>
+        </w:rPr>
+      </w:pPr>
+    </w:p>
+    <w:p>
+      <w:pPr>
+        <w:rPr>
+          <w:rStyle w:val="HTMLCode"/>
+          <w:rFonts w:eastAsiaTheme="minorHAnsi"/>
+          <w:color w:val="333333"/>
+        </w:rPr>
+      </w:pPr>
+    </w:p>
     <w:p/>
     <w:sectPr>
       <w:pgSz w:w="11906" w:h="16838"/>
@@ -6291,8 +7898,8 @@
 </file>
 
 <file path=word/numbering.xml><?xml version="1.0" encoding="utf-8"?>
-<w:numbering xmlns:wpc="http://schemas.microsoft.com/office/word/2010/wordprocessingCanvas" xmlns:cx="http://schemas.microsoft.com/office/drawing/2014/chartex" xmlns:cx1="http://schemas.microsoft.com/office/drawing/2015/9/8/chartex" xmlns:cx2="http://schemas.microsoft.com/office/drawing/2015/10/21/chartex" xmlns:cx3="http://schemas.microsoft.com/office/drawing/2016/5/9/chartex" xmlns:cx4="http://schemas.microsoft.com/office/drawing/2016/5/10/chartex" xmlns:cx5="http://schemas.microsoft.com/office/drawing/2016/5/11/chartex" xmlns:cx6="http://schemas.microsoft.com/office/drawing/2016/5/12/chartex" xmlns:cx7="http://schemas.microsoft.com/office/drawing/2016/5/13/chartex" xmlns:cx8="http://schemas.microsoft.com/office/drawing/2016/5/14/chartex" xmlns:mc="http://schemas.openxmlformats.org/markup-compatibility/2006" xmlns:aink="http://schemas.microsoft.com/office/drawing/2016/ink" xmlns:am3d="http://schemas.microsoft.com/office/drawing/2017/model3d" xmlns:o="urn:schemas-microsoft-com:office:office" xmlns:oel="http://schemas.microsoft.com/office/2019/extlst" xmlns:r="http://schemas.openxmlformats.org/officeDocument/2006/relationships" xmlns:m="http://schemas.openxmlformats.org/officeDocument/2006/math" xmlns:v="urn:schemas-microsoft-com:vml" xmlns:wp14="http://schemas.microsoft.com/office/word/2010/wordprocessingDrawing" xmlns:wp="http://schemas.openxmlformats.org/drawingml/2006/wordprocessingDrawing" xmlns:w10="urn:schemas-microsoft-com:office:word" xmlns:w="http://schemas.openxmlformats.org/wordprocessingml/2006/main" xmlns:w14="http://schemas.microsoft.com/office/word/2010/wordml" xmlns:w15="http://schemas.microsoft.com/office/word/2012/wordml" xmlns:w16cex="http://schemas.microsoft.com/office/word/2018/wordml/cex" xmlns:w16cid="http://schemas.microsoft.com/office/word/2016/wordml/cid" xmlns:w16="http://schemas.microsoft.com/office/word/2018/wordml" xmlns:w16sdtdh="http://schemas.microsoft.com/office/word/2020/wordml/sdtdatahash" xmlns:w16se="http://schemas.microsoft.com/office/word/2015/wordml/symex" xmlns:wpg="http://schemas.microsoft.com/office/word/2010/wordprocessingGroup" xmlns:wpi="http://schemas.microsoft.com/office/word/2010/wordprocessingInk" xmlns:wne="http://schemas.microsoft.com/office/word/2006/wordml" xmlns:wps="http://schemas.microsoft.com/office/word/2010/wordprocessingShape" mc:Ignorable="w14 w15 w16se w16cid w16 w16cex w16sdtdh wp14">
-  <w:abstractNum w:abstractNumId="0" w15:restartNumberingAfterBreak="0">
+<w:numbering xmlns:wpc="http://schemas.microsoft.com/office/word/2010/wordprocessingCanvas" xmlns:mc="http://schemas.openxmlformats.org/markup-compatibility/2006" xmlns:o="urn:schemas-microsoft-com:office:office" xmlns:r="http://schemas.openxmlformats.org/officeDocument/2006/relationships" xmlns:m="http://schemas.openxmlformats.org/officeDocument/2006/math" xmlns:v="urn:schemas-microsoft-com:vml" xmlns:wp14="http://schemas.microsoft.com/office/word/2010/wordprocessingDrawing" xmlns:wp="http://schemas.openxmlformats.org/drawingml/2006/wordprocessingDrawing" xmlns:w10="urn:schemas-microsoft-com:office:word" xmlns:w="http://schemas.openxmlformats.org/wordprocessingml/2006/main" xmlns:w14="http://schemas.microsoft.com/office/word/2010/wordml" xmlns:w15="http://schemas.microsoft.com/office/word/2012/wordml" xmlns:wpg="http://schemas.microsoft.com/office/word/2010/wordprocessingGroup" xmlns:wpi="http://schemas.microsoft.com/office/word/2010/wordprocessingInk" xmlns:wne="http://schemas.microsoft.com/office/word/2006/wordml" xmlns:wps="http://schemas.microsoft.com/office/word/2010/wordprocessingShape" mc:Ignorable="w14 w15 wp14">
+  <w:abstractNum w:abstractNumId="0">
     <w:nsid w:val="174F572B"/>
     <w:multiLevelType w:val="multilevel"/>
     <w:tmpl w:val="B45CAF28"/>
@@ -6441,7 +8048,7 @@
       </w:rPr>
     </w:lvl>
   </w:abstractNum>
-  <w:abstractNum w:abstractNumId="1" w15:restartNumberingAfterBreak="0">
+  <w:abstractNum w:abstractNumId="1">
     <w:nsid w:val="1C615C19"/>
     <w:multiLevelType w:val="multilevel"/>
     <w:tmpl w:val="D1949D2E"/>
@@ -6590,7 +8197,7 @@
       </w:rPr>
     </w:lvl>
   </w:abstractNum>
-  <w:abstractNum w:abstractNumId="2" w15:restartNumberingAfterBreak="0">
+  <w:abstractNum w:abstractNumId="2">
     <w:nsid w:val="24C54AE4"/>
     <w:multiLevelType w:val="multilevel"/>
     <w:tmpl w:val="7E3AE244"/>
@@ -6739,7 +8346,7 @@
       </w:rPr>
     </w:lvl>
   </w:abstractNum>
-  <w:abstractNum w:abstractNumId="3" w15:restartNumberingAfterBreak="0">
+  <w:abstractNum w:abstractNumId="3">
     <w:nsid w:val="25957077"/>
     <w:multiLevelType w:val="multilevel"/>
     <w:tmpl w:val="8794DF50"/>
@@ -6888,7 +8495,7 @@
       </w:rPr>
     </w:lvl>
   </w:abstractNum>
-  <w:abstractNum w:abstractNumId="4" w15:restartNumberingAfterBreak="0">
+  <w:abstractNum w:abstractNumId="4">
     <w:nsid w:val="34A13C6F"/>
     <w:multiLevelType w:val="multilevel"/>
     <w:tmpl w:val="3D9C131C"/>
@@ -7037,7 +8644,7 @@
       </w:rPr>
     </w:lvl>
   </w:abstractNum>
-  <w:abstractNum w:abstractNumId="5" w15:restartNumberingAfterBreak="0">
+  <w:abstractNum w:abstractNumId="5">
     <w:nsid w:val="3BD812BE"/>
     <w:multiLevelType w:val="multilevel"/>
     <w:tmpl w:val="6FF6AC92"/>
@@ -7186,7 +8793,7 @@
       </w:rPr>
     </w:lvl>
   </w:abstractNum>
-  <w:abstractNum w:abstractNumId="6" w15:restartNumberingAfterBreak="0">
+  <w:abstractNum w:abstractNumId="6">
     <w:nsid w:val="3F1C6938"/>
     <w:multiLevelType w:val="multilevel"/>
     <w:tmpl w:val="A970A262"/>
@@ -7335,7 +8942,7 @@
       </w:rPr>
     </w:lvl>
   </w:abstractNum>
-  <w:abstractNum w:abstractNumId="7" w15:restartNumberingAfterBreak="0">
+  <w:abstractNum w:abstractNumId="7">
     <w:nsid w:val="509F3347"/>
     <w:multiLevelType w:val="multilevel"/>
     <w:tmpl w:val="DF22D90C"/>
@@ -7484,7 +9091,7 @@
       </w:rPr>
     </w:lvl>
   </w:abstractNum>
-  <w:abstractNum w:abstractNumId="8" w15:restartNumberingAfterBreak="0">
+  <w:abstractNum w:abstractNumId="8">
     <w:nsid w:val="55381175"/>
     <w:multiLevelType w:val="multilevel"/>
     <w:tmpl w:val="B71895EC"/>
@@ -7633,7 +9240,7 @@
       </w:rPr>
     </w:lvl>
   </w:abstractNum>
-  <w:abstractNum w:abstractNumId="9" w15:restartNumberingAfterBreak="0">
+  <w:abstractNum w:abstractNumId="9">
     <w:nsid w:val="563D19BB"/>
     <w:multiLevelType w:val="multilevel"/>
     <w:tmpl w:val="7DE430F2"/>
@@ -7782,41 +9389,193 @@
       </w:rPr>
     </w:lvl>
   </w:abstractNum>
-  <w:num w:numId="1" w16cid:durableId="302393640">
+  <w:abstractNum w:abstractNumId="10">
+    <w:nsid w:val="7DB90375"/>
+    <w:multiLevelType w:val="multilevel"/>
+    <w:tmpl w:val="AF9EE496"/>
+    <w:lvl w:ilvl="0">
+      <w:start w:val="1"/>
+      <w:numFmt w:val="bullet"/>
+      <w:lvlText w:val=""/>
+      <w:lvlJc w:val="left"/>
+      <w:pPr>
+        <w:tabs>
+          <w:tab w:val="num" w:pos="720"/>
+        </w:tabs>
+        <w:ind w:left="720" w:hanging="360"/>
+      </w:pPr>
+      <w:rPr>
+        <w:rFonts w:ascii="Symbol" w:hAnsi="Symbol" w:hint="default"/>
+        <w:sz w:val="20"/>
+      </w:rPr>
+    </w:lvl>
+    <w:lvl w:ilvl="1" w:tentative="1">
+      <w:start w:val="1"/>
+      <w:numFmt w:val="bullet"/>
+      <w:lvlText w:val="o"/>
+      <w:lvlJc w:val="left"/>
+      <w:pPr>
+        <w:tabs>
+          <w:tab w:val="num" w:pos="1440"/>
+        </w:tabs>
+        <w:ind w:left="1440" w:hanging="360"/>
+      </w:pPr>
+      <w:rPr>
+        <w:rFonts w:ascii="Courier New" w:hAnsi="Courier New" w:hint="default"/>
+        <w:sz w:val="20"/>
+      </w:rPr>
+    </w:lvl>
+    <w:lvl w:ilvl="2" w:tentative="1">
+      <w:start w:val="1"/>
+      <w:numFmt w:val="bullet"/>
+      <w:lvlText w:val=""/>
+      <w:lvlJc w:val="left"/>
+      <w:pPr>
+        <w:tabs>
+          <w:tab w:val="num" w:pos="2160"/>
+        </w:tabs>
+        <w:ind w:left="2160" w:hanging="360"/>
+      </w:pPr>
+      <w:rPr>
+        <w:rFonts w:ascii="Wingdings" w:hAnsi="Wingdings" w:hint="default"/>
+        <w:sz w:val="20"/>
+      </w:rPr>
+    </w:lvl>
+    <w:lvl w:ilvl="3" w:tentative="1">
+      <w:start w:val="1"/>
+      <w:numFmt w:val="bullet"/>
+      <w:lvlText w:val=""/>
+      <w:lvlJc w:val="left"/>
+      <w:pPr>
+        <w:tabs>
+          <w:tab w:val="num" w:pos="2880"/>
+        </w:tabs>
+        <w:ind w:left="2880" w:hanging="360"/>
+      </w:pPr>
+      <w:rPr>
+        <w:rFonts w:ascii="Wingdings" w:hAnsi="Wingdings" w:hint="default"/>
+        <w:sz w:val="20"/>
+      </w:rPr>
+    </w:lvl>
+    <w:lvl w:ilvl="4" w:tentative="1">
+      <w:start w:val="1"/>
+      <w:numFmt w:val="bullet"/>
+      <w:lvlText w:val=""/>
+      <w:lvlJc w:val="left"/>
+      <w:pPr>
+        <w:tabs>
+          <w:tab w:val="num" w:pos="3600"/>
+        </w:tabs>
+        <w:ind w:left="3600" w:hanging="360"/>
+      </w:pPr>
+      <w:rPr>
+        <w:rFonts w:ascii="Wingdings" w:hAnsi="Wingdings" w:hint="default"/>
+        <w:sz w:val="20"/>
+      </w:rPr>
+    </w:lvl>
+    <w:lvl w:ilvl="5" w:tentative="1">
+      <w:start w:val="1"/>
+      <w:numFmt w:val="bullet"/>
+      <w:lvlText w:val=""/>
+      <w:lvlJc w:val="left"/>
+      <w:pPr>
+        <w:tabs>
+          <w:tab w:val="num" w:pos="4320"/>
+        </w:tabs>
+        <w:ind w:left="4320" w:hanging="360"/>
+      </w:pPr>
+      <w:rPr>
+        <w:rFonts w:ascii="Wingdings" w:hAnsi="Wingdings" w:hint="default"/>
+        <w:sz w:val="20"/>
+      </w:rPr>
+    </w:lvl>
+    <w:lvl w:ilvl="6" w:tentative="1">
+      <w:start w:val="1"/>
+      <w:numFmt w:val="bullet"/>
+      <w:lvlText w:val=""/>
+      <w:lvlJc w:val="left"/>
+      <w:pPr>
+        <w:tabs>
+          <w:tab w:val="num" w:pos="5040"/>
+        </w:tabs>
+        <w:ind w:left="5040" w:hanging="360"/>
+      </w:pPr>
+      <w:rPr>
+        <w:rFonts w:ascii="Wingdings" w:hAnsi="Wingdings" w:hint="default"/>
+        <w:sz w:val="20"/>
+      </w:rPr>
+    </w:lvl>
+    <w:lvl w:ilvl="7" w:tentative="1">
+      <w:start w:val="1"/>
+      <w:numFmt w:val="bullet"/>
+      <w:lvlText w:val=""/>
+      <w:lvlJc w:val="left"/>
+      <w:pPr>
+        <w:tabs>
+          <w:tab w:val="num" w:pos="5760"/>
+        </w:tabs>
+        <w:ind w:left="5760" w:hanging="360"/>
+      </w:pPr>
+      <w:rPr>
+        <w:rFonts w:ascii="Wingdings" w:hAnsi="Wingdings" w:hint="default"/>
+        <w:sz w:val="20"/>
+      </w:rPr>
+    </w:lvl>
+    <w:lvl w:ilvl="8" w:tentative="1">
+      <w:start w:val="1"/>
+      <w:numFmt w:val="bullet"/>
+      <w:lvlText w:val=""/>
+      <w:lvlJc w:val="left"/>
+      <w:pPr>
+        <w:tabs>
+          <w:tab w:val="num" w:pos="6480"/>
+        </w:tabs>
+        <w:ind w:left="6480" w:hanging="360"/>
+      </w:pPr>
+      <w:rPr>
+        <w:rFonts w:ascii="Wingdings" w:hAnsi="Wingdings" w:hint="default"/>
+        <w:sz w:val="20"/>
+      </w:rPr>
+    </w:lvl>
+  </w:abstractNum>
+  <w:num w:numId="1">
     <w:abstractNumId w:val="1"/>
   </w:num>
-  <w:num w:numId="2" w16cid:durableId="2087452763">
+  <w:num w:numId="2">
     <w:abstractNumId w:val="5"/>
   </w:num>
-  <w:num w:numId="3" w16cid:durableId="1440221772">
+  <w:num w:numId="3">
     <w:abstractNumId w:val="0"/>
   </w:num>
-  <w:num w:numId="4" w16cid:durableId="1037661447">
+  <w:num w:numId="4">
     <w:abstractNumId w:val="2"/>
   </w:num>
-  <w:num w:numId="5" w16cid:durableId="222183256">
+  <w:num w:numId="5">
     <w:abstractNumId w:val="7"/>
   </w:num>
-  <w:num w:numId="6" w16cid:durableId="1323654696">
+  <w:num w:numId="6">
     <w:abstractNumId w:val="9"/>
   </w:num>
-  <w:num w:numId="7" w16cid:durableId="2056465557">
+  <w:num w:numId="7">
     <w:abstractNumId w:val="8"/>
   </w:num>
-  <w:num w:numId="8" w16cid:durableId="298000383">
+  <w:num w:numId="8">
     <w:abstractNumId w:val="4"/>
   </w:num>
-  <w:num w:numId="9" w16cid:durableId="1454208885">
+  <w:num w:numId="9">
     <w:abstractNumId w:val="6"/>
   </w:num>
-  <w:num w:numId="10" w16cid:durableId="163782179">
+  <w:num w:numId="10">
     <w:abstractNumId w:val="3"/>
+  </w:num>
+  <w:num w:numId="11">
+    <w:abstractNumId w:val="10"/>
   </w:num>
 </w:numbering>
 </file>
 
 <file path=word/styles.xml><?xml version="1.0" encoding="utf-8"?>
-<w:styles xmlns:mc="http://schemas.openxmlformats.org/markup-compatibility/2006" xmlns:r="http://schemas.openxmlformats.org/officeDocument/2006/relationships" xmlns:w="http://schemas.openxmlformats.org/wordprocessingml/2006/main" xmlns:w14="http://schemas.microsoft.com/office/word/2010/wordml" xmlns:w15="http://schemas.microsoft.com/office/word/2012/wordml" xmlns:w16cex="http://schemas.microsoft.com/office/word/2018/wordml/cex" xmlns:w16cid="http://schemas.microsoft.com/office/word/2016/wordml/cid" xmlns:w16="http://schemas.microsoft.com/office/word/2018/wordml" xmlns:w16sdtdh="http://schemas.microsoft.com/office/word/2020/wordml/sdtdatahash" xmlns:w16se="http://schemas.microsoft.com/office/word/2015/wordml/symex" mc:Ignorable="w14 w15 w16se w16cid w16 w16cex w16sdtdh">
+<w:styles xmlns:mc="http://schemas.openxmlformats.org/markup-compatibility/2006" xmlns:r="http://schemas.openxmlformats.org/officeDocument/2006/relationships" xmlns:w="http://schemas.openxmlformats.org/wordprocessingml/2006/main" xmlns:w14="http://schemas.microsoft.com/office/word/2010/wordml" xmlns:w15="http://schemas.microsoft.com/office/word/2012/wordml" mc:Ignorable="w14 w15">
   <w:docDefaults>
     <w:rPrDefault>
       <w:rPr>
@@ -7832,7 +9591,7 @@
       </w:pPr>
     </w:pPrDefault>
   </w:docDefaults>
-  <w:latentStyles w:defLockedState="0" w:defUIPriority="99" w:defSemiHidden="0" w:defUnhideWhenUsed="0" w:defQFormat="0" w:count="376">
+  <w:latentStyles w:defLockedState="0" w:defUIPriority="99" w:defSemiHidden="0" w:defUnhideWhenUsed="0" w:defQFormat="0" w:count="371">
     <w:lsdException w:name="Normal" w:uiPriority="0" w:qFormat="1"/>
     <w:lsdException w:name="heading 1" w:uiPriority="9" w:qFormat="1"/>
     <w:lsdException w:name="heading 2" w:semiHidden="1" w:uiPriority="9" w:unhideWhenUsed="1" w:qFormat="1"/>
@@ -8204,11 +9963,6 @@
     <w:lsdException w:name="List Table 5 Dark Accent 6" w:uiPriority="50"/>
     <w:lsdException w:name="List Table 6 Colorful Accent 6" w:uiPriority="51"/>
     <w:lsdException w:name="List Table 7 Colorful Accent 6" w:uiPriority="52"/>
-    <w:lsdException w:name="Mention" w:semiHidden="1" w:unhideWhenUsed="1"/>
-    <w:lsdException w:name="Smart Hyperlink" w:semiHidden="1" w:unhideWhenUsed="1"/>
-    <w:lsdException w:name="Hashtag" w:semiHidden="1" w:unhideWhenUsed="1"/>
-    <w:lsdException w:name="Unresolved Mention" w:semiHidden="1" w:unhideWhenUsed="1"/>
-    <w:lsdException w:name="Smart Link" w:semiHidden="1" w:unhideWhenUsed="1"/>
   </w:latentStyles>
   <w:style w:type="paragraph" w:default="1" w:styleId="Normal">
     <w:name w:val="Normal"/>

</xml_diff>